<commit_message>
Added parquet multiple partition read
</commit_message>
<xml_diff>
--- a/jupyter_cheatsheet.docx
+++ b/jupyter_cheatsheet.docx
@@ -6,7 +6,7 @@
       <w:pPr>
         <w:pStyle w:val="Title"/>
       </w:pPr>
-      <w:bookmarkStart w:id="0" w:name="_Toc507068719"/>
+      <w:bookmarkStart w:id="0" w:name="_Toc521053745"/>
       <w:r>
         <w:t>jupyter</w:t>
       </w:r>
@@ -44,6 +44,8 @@
           <w:r>
             <w:t>Contents</w:t>
           </w:r>
+          <w:bookmarkStart w:id="1" w:name="_GoBack"/>
+          <w:bookmarkEnd w:id="1"/>
         </w:p>
         <w:p>
           <w:pPr>
@@ -66,7 +68,7 @@
           <w:r>
             <w:fldChar w:fldCharType="separate"/>
           </w:r>
-          <w:hyperlink w:anchor="_Toc507068719" w:history="1">
+          <w:hyperlink w:anchor="_Toc521053745" w:history="1">
             <w:r>
               <w:rPr>
                 <w:rStyle w:val="Hyperlink"/>
@@ -93,7 +95,7 @@
                 <w:noProof/>
                 <w:webHidden/>
               </w:rPr>
-              <w:instrText xml:space="preserve"> PAGEREF _Toc507068719 \h </w:instrText>
+              <w:instrText xml:space="preserve"> PAGEREF _Toc521053745 \h </w:instrText>
             </w:r>
             <w:r>
               <w:rPr>
@@ -136,7 +138,7 @@
               <w:lang w:bidi="ar-SA"/>
             </w:rPr>
           </w:pPr>
-          <w:hyperlink w:anchor="_Toc507068720" w:history="1">
+          <w:hyperlink w:anchor="_Toc521053746" w:history="1">
             <w:r>
               <w:rPr>
                 <w:rStyle w:val="Hyperlink"/>
@@ -163,7 +165,7 @@
                 <w:noProof/>
                 <w:webHidden/>
               </w:rPr>
-              <w:instrText xml:space="preserve"> PAGEREF _Toc507068720 \h </w:instrText>
+              <w:instrText xml:space="preserve"> PAGEREF _Toc521053746 \h </w:instrText>
             </w:r>
             <w:r>
               <w:rPr>
@@ -206,7 +208,7 @@
               <w:lang w:bidi="ar-SA"/>
             </w:rPr>
           </w:pPr>
-          <w:hyperlink w:anchor="_Toc507068721" w:history="1">
+          <w:hyperlink w:anchor="_Toc521053747" w:history="1">
             <w:r>
               <w:rPr>
                 <w:rStyle w:val="Hyperlink"/>
@@ -233,7 +235,7 @@
                 <w:noProof/>
                 <w:webHidden/>
               </w:rPr>
-              <w:instrText xml:space="preserve"> PAGEREF _Toc507068721 \h </w:instrText>
+              <w:instrText xml:space="preserve"> PAGEREF _Toc521053747 \h </w:instrText>
             </w:r>
             <w:r>
               <w:rPr>
@@ -276,7 +278,7 @@
               <w:lang w:bidi="ar-SA"/>
             </w:rPr>
           </w:pPr>
-          <w:hyperlink w:anchor="_Toc507068722" w:history="1">
+          <w:hyperlink w:anchor="_Toc521053748" w:history="1">
             <w:r>
               <w:rPr>
                 <w:rStyle w:val="Hyperlink"/>
@@ -303,7 +305,7 @@
                 <w:noProof/>
                 <w:webHidden/>
               </w:rPr>
-              <w:instrText xml:space="preserve"> PAGEREF _Toc507068722 \h </w:instrText>
+              <w:instrText xml:space="preserve"> PAGEREF _Toc521053748 \h </w:instrText>
             </w:r>
             <w:r>
               <w:rPr>
@@ -346,7 +348,7 @@
               <w:lang w:bidi="ar-SA"/>
             </w:rPr>
           </w:pPr>
-          <w:hyperlink w:anchor="_Toc507068723" w:history="1">
+          <w:hyperlink w:anchor="_Toc521053749" w:history="1">
             <w:r>
               <w:rPr>
                 <w:rStyle w:val="Hyperlink"/>
@@ -373,7 +375,7 @@
                 <w:noProof/>
                 <w:webHidden/>
               </w:rPr>
-              <w:instrText xml:space="preserve"> PAGEREF _Toc507068723 \h </w:instrText>
+              <w:instrText xml:space="preserve"> PAGEREF _Toc521053749 \h </w:instrText>
             </w:r>
             <w:r>
               <w:rPr>
@@ -416,12 +418,152 @@
               <w:lang w:bidi="ar-SA"/>
             </w:rPr>
           </w:pPr>
-          <w:hyperlink w:anchor="_Toc507068724" w:history="1">
+          <w:hyperlink w:anchor="_Toc521053750" w:history="1">
             <w:r>
               <w:rPr>
                 <w:rStyle w:val="Hyperlink"/>
                 <w:noProof/>
               </w:rPr>
+              <w:t>Open jupyter notebook</w:t>
+            </w:r>
+            <w:r>
+              <w:rPr>
+                <w:noProof/>
+                <w:webHidden/>
+              </w:rPr>
+              <w:tab/>
+            </w:r>
+            <w:r>
+              <w:rPr>
+                <w:noProof/>
+                <w:webHidden/>
+              </w:rPr>
+              <w:fldChar w:fldCharType="begin"/>
+            </w:r>
+            <w:r>
+              <w:rPr>
+                <w:noProof/>
+                <w:webHidden/>
+              </w:rPr>
+              <w:instrText xml:space="preserve"> PAGEREF _Toc521053750 \h </w:instrText>
+            </w:r>
+            <w:r>
+              <w:rPr>
+                <w:noProof/>
+                <w:webHidden/>
+              </w:rPr>
+            </w:r>
+            <w:r>
+              <w:rPr>
+                <w:noProof/>
+                <w:webHidden/>
+              </w:rPr>
+              <w:fldChar w:fldCharType="separate"/>
+            </w:r>
+            <w:r>
+              <w:rPr>
+                <w:noProof/>
+                <w:webHidden/>
+              </w:rPr>
+              <w:t>3</w:t>
+            </w:r>
+            <w:r>
+              <w:rPr>
+                <w:noProof/>
+                <w:webHidden/>
+              </w:rPr>
+              <w:fldChar w:fldCharType="end"/>
+            </w:r>
+          </w:hyperlink>
+        </w:p>
+        <w:p>
+          <w:pPr>
+            <w:pStyle w:val="TOC1"/>
+            <w:tabs>
+              <w:tab w:val="right" w:leader="dot" w:pos="10520"/>
+            </w:tabs>
+            <w:rPr>
+              <w:rFonts w:eastAsiaTheme="minorEastAsia" w:cstheme="minorBidi"/>
+              <w:noProof/>
+              <w:lang w:bidi="ar-SA"/>
+            </w:rPr>
+          </w:pPr>
+          <w:hyperlink w:anchor="_Toc521053751" w:history="1">
+            <w:r>
+              <w:rPr>
+                <w:rStyle w:val="Hyperlink"/>
+                <w:noProof/>
+              </w:rPr>
+              <w:t>Read Parquet Data Files</w:t>
+            </w:r>
+            <w:r>
+              <w:rPr>
+                <w:noProof/>
+                <w:webHidden/>
+              </w:rPr>
+              <w:tab/>
+            </w:r>
+            <w:r>
+              <w:rPr>
+                <w:noProof/>
+                <w:webHidden/>
+              </w:rPr>
+              <w:fldChar w:fldCharType="begin"/>
+            </w:r>
+            <w:r>
+              <w:rPr>
+                <w:noProof/>
+                <w:webHidden/>
+              </w:rPr>
+              <w:instrText xml:space="preserve"> PAGEREF _Toc521053751 \h </w:instrText>
+            </w:r>
+            <w:r>
+              <w:rPr>
+                <w:noProof/>
+                <w:webHidden/>
+              </w:rPr>
+            </w:r>
+            <w:r>
+              <w:rPr>
+                <w:noProof/>
+                <w:webHidden/>
+              </w:rPr>
+              <w:fldChar w:fldCharType="separate"/>
+            </w:r>
+            <w:r>
+              <w:rPr>
+                <w:noProof/>
+                <w:webHidden/>
+              </w:rPr>
+              <w:t>4</w:t>
+            </w:r>
+            <w:r>
+              <w:rPr>
+                <w:noProof/>
+                <w:webHidden/>
+              </w:rPr>
+              <w:fldChar w:fldCharType="end"/>
+            </w:r>
+          </w:hyperlink>
+        </w:p>
+        <w:p>
+          <w:pPr>
+            <w:pStyle w:val="TOC1"/>
+            <w:tabs>
+              <w:tab w:val="right" w:leader="dot" w:pos="10520"/>
+            </w:tabs>
+            <w:rPr>
+              <w:rFonts w:eastAsiaTheme="minorEastAsia" w:cstheme="minorBidi"/>
+              <w:noProof/>
+              <w:lang w:bidi="ar-SA"/>
+            </w:rPr>
+          </w:pPr>
+          <w:hyperlink w:anchor="_Toc521053752" w:history="1">
+            <w:r>
+              <w:rPr>
+                <w:rStyle w:val="Hyperlink"/>
+                <w:noProof/>
+              </w:rPr>
               <w:t>Using jupyter notebok with conda</w:t>
             </w:r>
             <w:r>
@@ -443,7 +585,7 @@
                 <w:noProof/>
                 <w:webHidden/>
               </w:rPr>
-              <w:instrText xml:space="preserve"> PAGEREF _Toc507068724 \h </w:instrText>
+              <w:instrText xml:space="preserve"> PAGEREF _Toc521053752 \h </w:instrText>
             </w:r>
             <w:r>
               <w:rPr>
@@ -463,7 +605,7 @@
                 <w:noProof/>
                 <w:webHidden/>
               </w:rPr>
-              <w:t>3</w:t>
+              <w:t>4</w:t>
             </w:r>
             <w:r>
               <w:rPr>
@@ -486,7 +628,7 @@
               <w:lang w:bidi="ar-SA"/>
             </w:rPr>
           </w:pPr>
-          <w:hyperlink w:anchor="_Toc507068725" w:history="1">
+          <w:hyperlink w:anchor="_Toc521053753" w:history="1">
             <w:r>
               <w:rPr>
                 <w:rStyle w:val="Hyperlink"/>
@@ -514,7 +656,7 @@
                 <w:noProof/>
                 <w:webHidden/>
               </w:rPr>
-              <w:instrText xml:space="preserve"> PAGEREF _Toc507068725 \h </w:instrText>
+              <w:instrText xml:space="preserve"> PAGEREF _Toc521053753 \h </w:instrText>
             </w:r>
             <w:r>
               <w:rPr>
@@ -534,7 +676,7 @@
                 <w:noProof/>
                 <w:webHidden/>
               </w:rPr>
-              <w:t>3</w:t>
+              <w:t>4</w:t>
             </w:r>
             <w:r>
               <w:rPr>
@@ -557,7 +699,7 @@
               <w:lang w:bidi="ar-SA"/>
             </w:rPr>
           </w:pPr>
-          <w:hyperlink w:anchor="_Toc507068726" w:history="1">
+          <w:hyperlink w:anchor="_Toc521053754" w:history="1">
             <w:r>
               <w:rPr>
                 <w:rStyle w:val="Hyperlink"/>
@@ -584,7 +726,7 @@
                 <w:noProof/>
                 <w:webHidden/>
               </w:rPr>
-              <w:instrText xml:space="preserve"> PAGEREF _Toc507068726 \h </w:instrText>
+              <w:instrText xml:space="preserve"> PAGEREF _Toc521053754 \h </w:instrText>
             </w:r>
             <w:r>
               <w:rPr>
@@ -604,7 +746,7 @@
                 <w:noProof/>
                 <w:webHidden/>
               </w:rPr>
-              <w:t>3</w:t>
+              <w:t>4</w:t>
             </w:r>
             <w:r>
               <w:rPr>
@@ -638,14 +780,12 @@
       <w:r>
         <w:br w:type="page"/>
       </w:r>
-      <w:bookmarkStart w:id="1" w:name="_GoBack"/>
-      <w:bookmarkEnd w:id="1"/>
     </w:p>
     <w:p>
       <w:pPr>
         <w:pStyle w:val="Heading1"/>
       </w:pPr>
-      <w:bookmarkStart w:id="2" w:name="_Toc507068720"/>
+      <w:bookmarkStart w:id="2" w:name="_Toc521053746"/>
       <w:r>
         <w:lastRenderedPageBreak/>
         <w:t>Compress a Directory for Download and Transfer</w:t>
@@ -805,6 +945,9 @@
     <w:p/>
     <w:p>
       <w:r>
+        <w:rPr>
+          <w:noProof/>
+        </w:rPr>
         <w:drawing>
           <wp:inline distT="0" distB="0" distL="0" distR="0" wp14:anchorId="474B36FD" wp14:editId="5249D21B">
             <wp:extent cx="5486400" cy="2535731"/>
@@ -849,7 +992,7 @@
       <w:pPr>
         <w:pStyle w:val="Heading1"/>
       </w:pPr>
-      <w:bookmarkStart w:id="3" w:name="_Toc507068721"/>
+      <w:bookmarkStart w:id="3" w:name="_Toc521053747"/>
       <w:r>
         <w:t>Execute OS Commands</w:t>
       </w:r>
@@ -935,7 +1078,7 @@
       <w:pPr>
         <w:pStyle w:val="Heading1"/>
       </w:pPr>
-      <w:bookmarkStart w:id="4" w:name="_Toc507068722"/>
+      <w:bookmarkStart w:id="4" w:name="_Toc521053748"/>
       <w:r>
         <w:lastRenderedPageBreak/>
         <w:t>Force plots to be inline</w:t>
@@ -1005,7 +1148,7 @@
       <w:pPr>
         <w:pStyle w:val="Heading1"/>
       </w:pPr>
-      <w:bookmarkStart w:id="5" w:name="_Toc507068723"/>
+      <w:bookmarkStart w:id="5" w:name="_Toc521053749"/>
       <w:r>
         <w:t>Open iPython notebook</w:t>
       </w:r>
@@ -1080,13 +1223,789 @@
     </w:p>
     <w:p>
       <w:pPr>
+        <w:pStyle w:val="CodeStyle"/>
+      </w:pPr>
+    </w:p>
+    <w:p>
+      <w:pPr>
         <w:pStyle w:val="Heading1"/>
       </w:pPr>
-      <w:bookmarkStart w:id="6" w:name="_Toc507068724"/>
+      <w:bookmarkStart w:id="6" w:name="_Toc521053750"/>
+      <w:r>
+        <w:t>Open jupyter notebook</w:t>
+      </w:r>
+      <w:bookmarkEnd w:id="6"/>
+    </w:p>
+    <w:p>
+      <w:pPr>
+        <w:tabs>
+          <w:tab w:val="left" w:pos="560"/>
+          <w:tab w:val="left" w:pos="1120"/>
+          <w:tab w:val="left" w:pos="1680"/>
+          <w:tab w:val="left" w:pos="2240"/>
+          <w:tab w:val="left" w:pos="2800"/>
+          <w:tab w:val="left" w:pos="3360"/>
+          <w:tab w:val="left" w:pos="3920"/>
+          <w:tab w:val="left" w:pos="4480"/>
+          <w:tab w:val="left" w:pos="5040"/>
+          <w:tab w:val="left" w:pos="5600"/>
+          <w:tab w:val="left" w:pos="6160"/>
+          <w:tab w:val="left" w:pos="6720"/>
+        </w:tabs>
+        <w:autoSpaceDE w:val="0"/>
+        <w:autoSpaceDN w:val="0"/>
+        <w:adjustRightInd w:val="0"/>
+        <w:rPr>
+          <w:rFonts w:ascii="Menlo" w:hAnsi="Menlo" w:cs="Menlo"/>
+          <w:b/>
+          <w:bCs/>
+          <w:color w:val="2EAEBB"/>
+          <w:sz w:val="22"/>
+          <w:szCs w:val="22"/>
+          <w:lang w:bidi="ar-SA"/>
+        </w:rPr>
+      </w:pPr>
+    </w:p>
+    <w:p>
+      <w:pPr>
+        <w:tabs>
+          <w:tab w:val="left" w:pos="560"/>
+          <w:tab w:val="left" w:pos="1120"/>
+          <w:tab w:val="left" w:pos="1680"/>
+          <w:tab w:val="left" w:pos="2240"/>
+          <w:tab w:val="left" w:pos="2800"/>
+          <w:tab w:val="left" w:pos="3360"/>
+          <w:tab w:val="left" w:pos="3920"/>
+          <w:tab w:val="left" w:pos="4480"/>
+          <w:tab w:val="left" w:pos="5040"/>
+          <w:tab w:val="left" w:pos="5600"/>
+          <w:tab w:val="left" w:pos="6160"/>
+          <w:tab w:val="left" w:pos="6720"/>
+        </w:tabs>
+        <w:autoSpaceDE w:val="0"/>
+        <w:autoSpaceDN w:val="0"/>
+        <w:adjustRightInd w:val="0"/>
+        <w:rPr>
+          <w:rFonts w:ascii="Menlo" w:hAnsi="Menlo" w:cs="Menlo"/>
+          <w:color w:val="000000"/>
+          <w:sz w:val="22"/>
+          <w:szCs w:val="22"/>
+          <w:lang w:bidi="ar-SA"/>
+        </w:rPr>
+      </w:pPr>
+      <w:r>
+        <w:rPr>
+          <w:rFonts w:ascii="Menlo" w:hAnsi="Menlo" w:cs="Menlo"/>
+          <w:b/>
+          <w:bCs/>
+          <w:color w:val="2EAEBB"/>
+          <w:sz w:val="22"/>
+          <w:szCs w:val="22"/>
+          <w:lang w:bidi="ar-SA"/>
+        </w:rPr>
+        <w:t>teja_code_review</w:t>
+      </w:r>
+      <w:r>
+        <w:rPr>
+          <w:rFonts w:ascii="Menlo" w:hAnsi="Menlo" w:cs="Menlo"/>
+          <w:color w:val="000000"/>
+          <w:sz w:val="22"/>
+          <w:szCs w:val="22"/>
+          <w:lang w:bidi="ar-SA"/>
+        </w:rPr>
+        <w:t xml:space="preserve"> </w:t>
+      </w:r>
+      <w:r>
+        <w:rPr>
+          <w:rFonts w:ascii="Menlo" w:hAnsi="Menlo" w:cs="Menlo"/>
+          <w:b/>
+          <w:color w:val="000000"/>
+          <w:sz w:val="22"/>
+          <w:szCs w:val="22"/>
+          <w:lang w:bidi="ar-SA"/>
+        </w:rPr>
+        <w:t>jupyter notebook</w:t>
+      </w:r>
+    </w:p>
+    <w:p>
+      <w:pPr>
+        <w:tabs>
+          <w:tab w:val="left" w:pos="560"/>
+          <w:tab w:val="left" w:pos="1120"/>
+          <w:tab w:val="left" w:pos="1680"/>
+          <w:tab w:val="left" w:pos="2240"/>
+          <w:tab w:val="left" w:pos="2800"/>
+          <w:tab w:val="left" w:pos="3360"/>
+          <w:tab w:val="left" w:pos="3920"/>
+          <w:tab w:val="left" w:pos="4480"/>
+          <w:tab w:val="left" w:pos="5040"/>
+          <w:tab w:val="left" w:pos="5600"/>
+          <w:tab w:val="left" w:pos="6160"/>
+          <w:tab w:val="left" w:pos="6720"/>
+        </w:tabs>
+        <w:autoSpaceDE w:val="0"/>
+        <w:autoSpaceDN w:val="0"/>
+        <w:adjustRightInd w:val="0"/>
+        <w:rPr>
+          <w:rFonts w:ascii="Menlo" w:hAnsi="Menlo" w:cs="Menlo"/>
+          <w:color w:val="000000"/>
+          <w:sz w:val="22"/>
+          <w:szCs w:val="22"/>
+          <w:lang w:bidi="ar-SA"/>
+        </w:rPr>
+      </w:pPr>
+      <w:r>
+        <w:rPr>
+          <w:rFonts w:ascii="Menlo" w:hAnsi="Menlo" w:cs="Menlo"/>
+          <w:color w:val="2FB41D"/>
+          <w:sz w:val="22"/>
+          <w:szCs w:val="22"/>
+          <w:lang w:bidi="ar-SA"/>
+        </w:rPr>
+        <w:t>[I 09:21:40.182 NotebookApp]</w:t>
+      </w:r>
+      <w:r>
+        <w:rPr>
+          <w:rFonts w:ascii="Menlo" w:hAnsi="Menlo" w:cs="Menlo"/>
+          <w:color w:val="000000"/>
+          <w:sz w:val="22"/>
+          <w:szCs w:val="22"/>
+          <w:lang w:bidi="ar-SA"/>
+        </w:rPr>
+        <w:t xml:space="preserve"> Serving notebooks from local directory: /Users/bbeauchamp/Desktop/teja_code_review</w:t>
+      </w:r>
+    </w:p>
+    <w:p>
+      <w:pPr>
+        <w:tabs>
+          <w:tab w:val="left" w:pos="560"/>
+          <w:tab w:val="left" w:pos="1120"/>
+          <w:tab w:val="left" w:pos="1680"/>
+          <w:tab w:val="left" w:pos="2240"/>
+          <w:tab w:val="left" w:pos="2800"/>
+          <w:tab w:val="left" w:pos="3360"/>
+          <w:tab w:val="left" w:pos="3920"/>
+          <w:tab w:val="left" w:pos="4480"/>
+          <w:tab w:val="left" w:pos="5040"/>
+          <w:tab w:val="left" w:pos="5600"/>
+          <w:tab w:val="left" w:pos="6160"/>
+          <w:tab w:val="left" w:pos="6720"/>
+        </w:tabs>
+        <w:autoSpaceDE w:val="0"/>
+        <w:autoSpaceDN w:val="0"/>
+        <w:adjustRightInd w:val="0"/>
+        <w:rPr>
+          <w:rFonts w:ascii="Menlo" w:hAnsi="Menlo" w:cs="Menlo"/>
+          <w:color w:val="000000"/>
+          <w:sz w:val="22"/>
+          <w:szCs w:val="22"/>
+          <w:lang w:bidi="ar-SA"/>
+        </w:rPr>
+      </w:pPr>
+      <w:r>
+        <w:rPr>
+          <w:rFonts w:ascii="Menlo" w:hAnsi="Menlo" w:cs="Menlo"/>
+          <w:color w:val="2FB41D"/>
+          <w:sz w:val="22"/>
+          <w:szCs w:val="22"/>
+          <w:lang w:bidi="ar-SA"/>
+        </w:rPr>
+        <w:t>[I 09:21:40.183 NotebookApp]</w:t>
+      </w:r>
+      <w:r>
+        <w:rPr>
+          <w:rFonts w:ascii="Menlo" w:hAnsi="Menlo" w:cs="Menlo"/>
+          <w:color w:val="000000"/>
+          <w:sz w:val="22"/>
+          <w:szCs w:val="22"/>
+          <w:lang w:bidi="ar-SA"/>
+        </w:rPr>
+        <w:t xml:space="preserve"> 0 active kernels </w:t>
+      </w:r>
+    </w:p>
+    <w:p>
+      <w:pPr>
+        <w:tabs>
+          <w:tab w:val="left" w:pos="560"/>
+          <w:tab w:val="left" w:pos="1120"/>
+          <w:tab w:val="left" w:pos="1680"/>
+          <w:tab w:val="left" w:pos="2240"/>
+          <w:tab w:val="left" w:pos="2800"/>
+          <w:tab w:val="left" w:pos="3360"/>
+          <w:tab w:val="left" w:pos="3920"/>
+          <w:tab w:val="left" w:pos="4480"/>
+          <w:tab w:val="left" w:pos="5040"/>
+          <w:tab w:val="left" w:pos="5600"/>
+          <w:tab w:val="left" w:pos="6160"/>
+          <w:tab w:val="left" w:pos="6720"/>
+        </w:tabs>
+        <w:autoSpaceDE w:val="0"/>
+        <w:autoSpaceDN w:val="0"/>
+        <w:adjustRightInd w:val="0"/>
+        <w:rPr>
+          <w:rFonts w:ascii="Menlo" w:hAnsi="Menlo" w:cs="Menlo"/>
+          <w:color w:val="000000"/>
+          <w:sz w:val="22"/>
+          <w:szCs w:val="22"/>
+          <w:lang w:bidi="ar-SA"/>
+        </w:rPr>
+      </w:pPr>
+      <w:r>
+        <w:rPr>
+          <w:rFonts w:ascii="Menlo" w:hAnsi="Menlo" w:cs="Menlo"/>
+          <w:color w:val="2FB41D"/>
+          <w:sz w:val="22"/>
+          <w:szCs w:val="22"/>
+          <w:lang w:bidi="ar-SA"/>
+        </w:rPr>
+        <w:t>[I 09:21:40.183 NotebookApp]</w:t>
+      </w:r>
+      <w:r>
+        <w:rPr>
+          <w:rFonts w:ascii="Menlo" w:hAnsi="Menlo" w:cs="Menlo"/>
+          <w:color w:val="000000"/>
+          <w:sz w:val="22"/>
+          <w:szCs w:val="22"/>
+          <w:lang w:bidi="ar-SA"/>
+        </w:rPr>
+        <w:t xml:space="preserve"> The Jupyter Notebook is running at: http://localhost:8888/?token=ce5496d30e6a95af76ccf4c2bf170f715dbd9b6523ee829f</w:t>
+      </w:r>
+    </w:p>
+    <w:p>
+      <w:pPr>
+        <w:tabs>
+          <w:tab w:val="left" w:pos="560"/>
+          <w:tab w:val="left" w:pos="1120"/>
+          <w:tab w:val="left" w:pos="1680"/>
+          <w:tab w:val="left" w:pos="2240"/>
+          <w:tab w:val="left" w:pos="2800"/>
+          <w:tab w:val="left" w:pos="3360"/>
+          <w:tab w:val="left" w:pos="3920"/>
+          <w:tab w:val="left" w:pos="4480"/>
+          <w:tab w:val="left" w:pos="5040"/>
+          <w:tab w:val="left" w:pos="5600"/>
+          <w:tab w:val="left" w:pos="6160"/>
+          <w:tab w:val="left" w:pos="6720"/>
+        </w:tabs>
+        <w:autoSpaceDE w:val="0"/>
+        <w:autoSpaceDN w:val="0"/>
+        <w:adjustRightInd w:val="0"/>
+        <w:rPr>
+          <w:rFonts w:ascii="Menlo" w:hAnsi="Menlo" w:cs="Menlo"/>
+          <w:color w:val="000000"/>
+          <w:sz w:val="22"/>
+          <w:szCs w:val="22"/>
+          <w:lang w:bidi="ar-SA"/>
+        </w:rPr>
+      </w:pPr>
+      <w:r>
+        <w:rPr>
+          <w:rFonts w:ascii="Menlo" w:hAnsi="Menlo" w:cs="Menlo"/>
+          <w:color w:val="2FB41D"/>
+          <w:sz w:val="22"/>
+          <w:szCs w:val="22"/>
+          <w:lang w:bidi="ar-SA"/>
+        </w:rPr>
+        <w:t>[I 09:21:40.183 NotebookApp]</w:t>
+      </w:r>
+      <w:r>
+        <w:rPr>
+          <w:rFonts w:ascii="Menlo" w:hAnsi="Menlo" w:cs="Menlo"/>
+          <w:color w:val="000000"/>
+          <w:sz w:val="22"/>
+          <w:szCs w:val="22"/>
+          <w:lang w:bidi="ar-SA"/>
+        </w:rPr>
+        <w:t xml:space="preserve"> Use Control-C to stop this server and shut down all kernels (twice to skip confirmation).</w:t>
+      </w:r>
+    </w:p>
+    <w:p>
+      <w:pPr>
+        <w:tabs>
+          <w:tab w:val="left" w:pos="560"/>
+          <w:tab w:val="left" w:pos="1120"/>
+          <w:tab w:val="left" w:pos="1680"/>
+          <w:tab w:val="left" w:pos="2240"/>
+          <w:tab w:val="left" w:pos="2800"/>
+          <w:tab w:val="left" w:pos="3360"/>
+          <w:tab w:val="left" w:pos="3920"/>
+          <w:tab w:val="left" w:pos="4480"/>
+          <w:tab w:val="left" w:pos="5040"/>
+          <w:tab w:val="left" w:pos="5600"/>
+          <w:tab w:val="left" w:pos="6160"/>
+          <w:tab w:val="left" w:pos="6720"/>
+        </w:tabs>
+        <w:autoSpaceDE w:val="0"/>
+        <w:autoSpaceDN w:val="0"/>
+        <w:adjustRightInd w:val="0"/>
+        <w:rPr>
+          <w:rFonts w:ascii="Menlo" w:hAnsi="Menlo" w:cs="Menlo"/>
+          <w:color w:val="000000"/>
+          <w:sz w:val="22"/>
+          <w:szCs w:val="22"/>
+          <w:lang w:bidi="ar-SA"/>
+        </w:rPr>
+      </w:pPr>
+      <w:r>
+        <w:rPr>
+          <w:rFonts w:ascii="Menlo" w:hAnsi="Menlo" w:cs="Menlo"/>
+          <w:color w:val="000000"/>
+          <w:sz w:val="22"/>
+          <w:szCs w:val="22"/>
+          <w:lang w:bidi="ar-SA"/>
+        </w:rPr>
+        <w:t xml:space="preserve">[C 09:21:40.183 NotebookApp] </w:t>
+      </w:r>
+    </w:p>
+    <w:p>
+      <w:pPr>
+        <w:tabs>
+          <w:tab w:val="left" w:pos="560"/>
+          <w:tab w:val="left" w:pos="1120"/>
+          <w:tab w:val="left" w:pos="1680"/>
+          <w:tab w:val="left" w:pos="2240"/>
+          <w:tab w:val="left" w:pos="2800"/>
+          <w:tab w:val="left" w:pos="3360"/>
+          <w:tab w:val="left" w:pos="3920"/>
+          <w:tab w:val="left" w:pos="4480"/>
+          <w:tab w:val="left" w:pos="5040"/>
+          <w:tab w:val="left" w:pos="5600"/>
+          <w:tab w:val="left" w:pos="6160"/>
+          <w:tab w:val="left" w:pos="6720"/>
+        </w:tabs>
+        <w:autoSpaceDE w:val="0"/>
+        <w:autoSpaceDN w:val="0"/>
+        <w:adjustRightInd w:val="0"/>
+        <w:rPr>
+          <w:rFonts w:ascii="Menlo" w:hAnsi="Menlo" w:cs="Menlo"/>
+          <w:color w:val="000000"/>
+          <w:sz w:val="22"/>
+          <w:szCs w:val="22"/>
+          <w:lang w:bidi="ar-SA"/>
+        </w:rPr>
+      </w:pPr>
+      <w:r>
+        <w:rPr>
+          <w:rFonts w:ascii="Menlo" w:hAnsi="Menlo" w:cs="Menlo"/>
+          <w:color w:val="000000"/>
+          <w:sz w:val="22"/>
+          <w:szCs w:val="22"/>
+          <w:lang w:bidi="ar-SA"/>
+        </w:rPr>
+        <w:t xml:space="preserve">    </w:t>
+      </w:r>
+    </w:p>
+    <w:p>
+      <w:pPr>
+        <w:tabs>
+          <w:tab w:val="left" w:pos="560"/>
+          <w:tab w:val="left" w:pos="1120"/>
+          <w:tab w:val="left" w:pos="1680"/>
+          <w:tab w:val="left" w:pos="2240"/>
+          <w:tab w:val="left" w:pos="2800"/>
+          <w:tab w:val="left" w:pos="3360"/>
+          <w:tab w:val="left" w:pos="3920"/>
+          <w:tab w:val="left" w:pos="4480"/>
+          <w:tab w:val="left" w:pos="5040"/>
+          <w:tab w:val="left" w:pos="5600"/>
+          <w:tab w:val="left" w:pos="6160"/>
+          <w:tab w:val="left" w:pos="6720"/>
+        </w:tabs>
+        <w:autoSpaceDE w:val="0"/>
+        <w:autoSpaceDN w:val="0"/>
+        <w:adjustRightInd w:val="0"/>
+        <w:rPr>
+          <w:rFonts w:ascii="Menlo" w:hAnsi="Menlo" w:cs="Menlo"/>
+          <w:color w:val="000000"/>
+          <w:sz w:val="22"/>
+          <w:szCs w:val="22"/>
+          <w:lang w:bidi="ar-SA"/>
+        </w:rPr>
+      </w:pPr>
+      <w:r>
+        <w:rPr>
+          <w:rFonts w:ascii="Menlo" w:hAnsi="Menlo" w:cs="Menlo"/>
+          <w:color w:val="000000"/>
+          <w:sz w:val="22"/>
+          <w:szCs w:val="22"/>
+          <w:lang w:bidi="ar-SA"/>
+        </w:rPr>
+        <w:t xml:space="preserve">    Copy/paste this URL into your browser when you connect for the first time,</w:t>
+      </w:r>
+    </w:p>
+    <w:p>
+      <w:pPr>
+        <w:tabs>
+          <w:tab w:val="left" w:pos="560"/>
+          <w:tab w:val="left" w:pos="1120"/>
+          <w:tab w:val="left" w:pos="1680"/>
+          <w:tab w:val="left" w:pos="2240"/>
+          <w:tab w:val="left" w:pos="2800"/>
+          <w:tab w:val="left" w:pos="3360"/>
+          <w:tab w:val="left" w:pos="3920"/>
+          <w:tab w:val="left" w:pos="4480"/>
+          <w:tab w:val="left" w:pos="5040"/>
+          <w:tab w:val="left" w:pos="5600"/>
+          <w:tab w:val="left" w:pos="6160"/>
+          <w:tab w:val="left" w:pos="6720"/>
+        </w:tabs>
+        <w:autoSpaceDE w:val="0"/>
+        <w:autoSpaceDN w:val="0"/>
+        <w:adjustRightInd w:val="0"/>
+        <w:rPr>
+          <w:rFonts w:ascii="Menlo" w:hAnsi="Menlo" w:cs="Menlo"/>
+          <w:color w:val="000000"/>
+          <w:sz w:val="22"/>
+          <w:szCs w:val="22"/>
+          <w:lang w:bidi="ar-SA"/>
+        </w:rPr>
+      </w:pPr>
+      <w:r>
+        <w:rPr>
+          <w:rFonts w:ascii="Menlo" w:hAnsi="Menlo" w:cs="Menlo"/>
+          <w:color w:val="000000"/>
+          <w:sz w:val="22"/>
+          <w:szCs w:val="22"/>
+          <w:lang w:bidi="ar-SA"/>
+        </w:rPr>
+        <w:t xml:space="preserve">    to login with a token:</w:t>
+      </w:r>
+    </w:p>
+    <w:p>
+      <w:pPr>
+        <w:tabs>
+          <w:tab w:val="left" w:pos="560"/>
+          <w:tab w:val="left" w:pos="1120"/>
+          <w:tab w:val="left" w:pos="1680"/>
+          <w:tab w:val="left" w:pos="2240"/>
+          <w:tab w:val="left" w:pos="2800"/>
+          <w:tab w:val="left" w:pos="3360"/>
+          <w:tab w:val="left" w:pos="3920"/>
+          <w:tab w:val="left" w:pos="4480"/>
+          <w:tab w:val="left" w:pos="5040"/>
+          <w:tab w:val="left" w:pos="5600"/>
+          <w:tab w:val="left" w:pos="6160"/>
+          <w:tab w:val="left" w:pos="6720"/>
+        </w:tabs>
+        <w:autoSpaceDE w:val="0"/>
+        <w:autoSpaceDN w:val="0"/>
+        <w:adjustRightInd w:val="0"/>
+        <w:rPr>
+          <w:rFonts w:ascii="Menlo" w:hAnsi="Menlo" w:cs="Menlo"/>
+          <w:color w:val="000000"/>
+          <w:sz w:val="22"/>
+          <w:szCs w:val="22"/>
+          <w:lang w:bidi="ar-SA"/>
+        </w:rPr>
+      </w:pPr>
+      <w:r>
+        <w:rPr>
+          <w:rFonts w:ascii="Menlo" w:hAnsi="Menlo" w:cs="Menlo"/>
+          <w:color w:val="000000"/>
+          <w:sz w:val="22"/>
+          <w:szCs w:val="22"/>
+          <w:lang w:bidi="ar-SA"/>
+        </w:rPr>
+        <w:t xml:space="preserve">        http://localhost:8888/?token=ce5496d30e6a95af76ccf4c2bf170f715dbd9b6523ee829f</w:t>
+      </w:r>
+    </w:p>
+    <w:p>
+      <w:pPr>
+        <w:tabs>
+          <w:tab w:val="left" w:pos="560"/>
+          <w:tab w:val="left" w:pos="1120"/>
+          <w:tab w:val="left" w:pos="1680"/>
+          <w:tab w:val="left" w:pos="2240"/>
+          <w:tab w:val="left" w:pos="2800"/>
+          <w:tab w:val="left" w:pos="3360"/>
+          <w:tab w:val="left" w:pos="3920"/>
+          <w:tab w:val="left" w:pos="4480"/>
+          <w:tab w:val="left" w:pos="5040"/>
+          <w:tab w:val="left" w:pos="5600"/>
+          <w:tab w:val="left" w:pos="6160"/>
+          <w:tab w:val="left" w:pos="6720"/>
+        </w:tabs>
+        <w:autoSpaceDE w:val="0"/>
+        <w:autoSpaceDN w:val="0"/>
+        <w:adjustRightInd w:val="0"/>
+        <w:rPr>
+          <w:rFonts w:ascii="Menlo" w:hAnsi="Menlo" w:cs="Menlo"/>
+          <w:color w:val="000000"/>
+          <w:sz w:val="22"/>
+          <w:szCs w:val="22"/>
+          <w:lang w:bidi="ar-SA"/>
+        </w:rPr>
+      </w:pPr>
+      <w:r>
+        <w:rPr>
+          <w:rFonts w:ascii="Menlo" w:hAnsi="Menlo" w:cs="Menlo"/>
+          <w:color w:val="2FB41D"/>
+          <w:sz w:val="22"/>
+          <w:szCs w:val="22"/>
+          <w:lang w:bidi="ar-SA"/>
+        </w:rPr>
+        <w:t>[I 09:21:40.307 NotebookApp]</w:t>
+      </w:r>
+      <w:r>
+        <w:rPr>
+          <w:rFonts w:ascii="Menlo" w:hAnsi="Menlo" w:cs="Menlo"/>
+          <w:color w:val="000000"/>
+          <w:sz w:val="22"/>
+          <w:szCs w:val="22"/>
+          <w:lang w:bidi="ar-SA"/>
+        </w:rPr>
+        <w:t xml:space="preserve"> Accepting one-time-token-authenticated connection from ::1</w:t>
+      </w:r>
+    </w:p>
+    <w:p>
+      <w:pPr>
+        <w:pStyle w:val="CodeStyle"/>
+      </w:pPr>
+    </w:p>
+    <w:p>
+      <w:pPr>
+        <w:pStyle w:val="CodeStyle"/>
+      </w:pPr>
+    </w:p>
+    <w:p>
+      <w:pPr>
+        <w:pStyle w:val="Heading1"/>
+      </w:pPr>
+      <w:bookmarkStart w:id="7" w:name="_Toc521053751"/>
+      <w:r>
+        <w:t>Read Parquet Data Files</w:t>
+      </w:r>
+      <w:bookmarkEnd w:id="7"/>
+    </w:p>
+    <w:p/>
+    <w:p>
+      <w:pPr>
+        <w:pStyle w:val="CodeStyle"/>
+        <w:rPr>
+          <w:sz w:val="15"/>
+          <w:szCs w:val="15"/>
+        </w:rPr>
+      </w:pPr>
+      <w:r>
+        <w:rPr>
+          <w:sz w:val="15"/>
+          <w:szCs w:val="15"/>
+        </w:rPr>
+        <w:t>#  Try reading all the POC shipment summaries.</w:t>
+      </w:r>
+    </w:p>
+    <w:p>
+      <w:pPr>
+        <w:pStyle w:val="CodeStyle"/>
+        <w:rPr>
+          <w:sz w:val="15"/>
+          <w:szCs w:val="15"/>
+        </w:rPr>
+      </w:pPr>
+    </w:p>
+    <w:p>
+      <w:pPr>
+        <w:pStyle w:val="CodeStyle"/>
+        <w:rPr>
+          <w:sz w:val="15"/>
+          <w:szCs w:val="15"/>
+        </w:rPr>
+      </w:pPr>
+      <w:r>
+        <w:rPr>
+          <w:sz w:val="15"/>
+          <w:szCs w:val="15"/>
+        </w:rPr>
+        <w:t>shipment_summary = sqlContext.read.parquet('/lambda/summaries-parquet/POC/shipment-summaries//quarter=2018-q1/*',</w:t>
+      </w:r>
+    </w:p>
+    <w:p>
+      <w:pPr>
+        <w:pStyle w:val="CodeStyle"/>
+        <w:rPr>
+          <w:sz w:val="15"/>
+          <w:szCs w:val="15"/>
+        </w:rPr>
+      </w:pPr>
+      <w:r>
+        <w:rPr>
+          <w:sz w:val="15"/>
+          <w:szCs w:val="15"/>
+        </w:rPr>
+        <w:t xml:space="preserve">                                           '/lambda/summaries-parquet/POC/shipment-summaries//quarter=2018-q2/*',</w:t>
+      </w:r>
+    </w:p>
+    <w:p>
+      <w:pPr>
+        <w:pStyle w:val="CodeStyle"/>
+        <w:rPr>
+          <w:sz w:val="15"/>
+          <w:szCs w:val="15"/>
+        </w:rPr>
+      </w:pPr>
+      <w:r>
+        <w:rPr>
+          <w:sz w:val="15"/>
+          <w:szCs w:val="15"/>
+        </w:rPr>
+        <w:t xml:space="preserve">                                           '/lambda/summaries-parquet/POC/shipment-summaries//quarter=2018-q3/*')</w:t>
+      </w:r>
+    </w:p>
+    <w:p>
+      <w:pPr>
+        <w:pStyle w:val="CodeStyle"/>
+        <w:rPr>
+          <w:sz w:val="15"/>
+          <w:szCs w:val="15"/>
+        </w:rPr>
+      </w:pPr>
+      <w:r>
+        <w:rPr>
+          <w:sz w:val="15"/>
+          <w:szCs w:val="15"/>
+        </w:rPr>
+        <w:t>shipment_summary.registerTempTable('shipment_sums')</w:t>
+      </w:r>
+    </w:p>
+    <w:p>
+      <w:pPr>
+        <w:pStyle w:val="CodeStyle"/>
+        <w:rPr>
+          <w:sz w:val="15"/>
+          <w:szCs w:val="15"/>
+        </w:rPr>
+      </w:pPr>
+      <w:r>
+        <w:rPr>
+          <w:sz w:val="15"/>
+          <w:szCs w:val="15"/>
+        </w:rPr>
+        <w:t>test_result = sqlContext.sql(</w:t>
+      </w:r>
+    </w:p>
+    <w:p>
+      <w:pPr>
+        <w:pStyle w:val="CodeStyle"/>
+        <w:rPr>
+          <w:sz w:val="15"/>
+          <w:szCs w:val="15"/>
+        </w:rPr>
+      </w:pPr>
+      <w:r>
+        <w:rPr>
+          <w:sz w:val="15"/>
+          <w:szCs w:val="15"/>
+        </w:rPr>
+        <w:t xml:space="preserve">    '''SELECT *</w:t>
+      </w:r>
+    </w:p>
+    <w:p>
+      <w:pPr>
+        <w:pStyle w:val="CodeStyle"/>
+        <w:rPr>
+          <w:sz w:val="15"/>
+          <w:szCs w:val="15"/>
+        </w:rPr>
+      </w:pPr>
+      <w:r>
+        <w:rPr>
+          <w:sz w:val="15"/>
+          <w:szCs w:val="15"/>
+        </w:rPr>
+        <w:t xml:space="preserve">       FROM shipment_sums</w:t>
+      </w:r>
+    </w:p>
+    <w:p>
+      <w:pPr>
+        <w:pStyle w:val="CodeStyle"/>
+        <w:rPr>
+          <w:sz w:val="15"/>
+          <w:szCs w:val="15"/>
+        </w:rPr>
+      </w:pPr>
+      <w:r>
+        <w:rPr>
+          <w:sz w:val="15"/>
+          <w:szCs w:val="15"/>
+        </w:rPr>
+        <w:t xml:space="preserve">       LIMIT 1</w:t>
+      </w:r>
+    </w:p>
+    <w:p>
+      <w:pPr>
+        <w:pStyle w:val="CodeStyle"/>
+        <w:rPr>
+          <w:sz w:val="15"/>
+          <w:szCs w:val="15"/>
+        </w:rPr>
+      </w:pPr>
+      <w:r>
+        <w:rPr>
+          <w:sz w:val="15"/>
+          <w:szCs w:val="15"/>
+        </w:rPr>
+        <w:t xml:space="preserve">    ''')</w:t>
+      </w:r>
+    </w:p>
+    <w:p>
+      <w:pPr>
+        <w:pStyle w:val="CodeStyle"/>
+        <w:rPr>
+          <w:sz w:val="15"/>
+          <w:szCs w:val="15"/>
+        </w:rPr>
+      </w:pPr>
+      <w:r>
+        <w:rPr>
+          <w:sz w:val="15"/>
+          <w:szCs w:val="15"/>
+        </w:rPr>
+        <w:t>test_result.count()</w:t>
+      </w:r>
+    </w:p>
+    <w:p>
+      <w:pPr>
+        <w:pStyle w:val="CodeStyle"/>
+        <w:rPr>
+          <w:sz w:val="15"/>
+          <w:szCs w:val="15"/>
+        </w:rPr>
+      </w:pPr>
+      <w:r>
+        <w:rPr>
+          <w:sz w:val="15"/>
+          <w:szCs w:val="15"/>
+        </w:rPr>
+        <w:t>test_result.show()</w:t>
+      </w:r>
+    </w:p>
+    <w:p>
+      <w:pPr>
+        <w:pStyle w:val="CodeStyle"/>
+        <w:rPr>
+          <w:sz w:val="15"/>
+          <w:szCs w:val="15"/>
+        </w:rPr>
+      </w:pPr>
+    </w:p>
+    <w:p>
+      <w:pPr>
+        <w:pStyle w:val="CodeStyle"/>
+        <w:rPr>
+          <w:sz w:val="15"/>
+          <w:szCs w:val="15"/>
+        </w:rPr>
+      </w:pPr>
+    </w:p>
+    <w:p>
+      <w:pPr>
+        <w:pStyle w:val="Heading1"/>
+      </w:pPr>
+      <w:bookmarkStart w:id="8" w:name="_Toc521053752"/>
       <w:r>
         <w:t>Using jupyter notebok with conda</w:t>
       </w:r>
-      <w:bookmarkEnd w:id="6"/>
+      <w:bookmarkEnd w:id="8"/>
     </w:p>
     <w:p>
       <w:pPr>
@@ -1099,7 +2018,7 @@
           <w:szCs w:val="18"/>
         </w:rPr>
       </w:pPr>
-      <w:bookmarkStart w:id="7" w:name="_Toc507068725"/>
+      <w:bookmarkStart w:id="9" w:name="_Toc521053753"/>
       <w:r>
         <w:rPr>
           <w:rStyle w:val="nb"/>
@@ -1110,7 +2029,7 @@
         </w:rPr>
         <w:t>Allow use of a conda environment</w:t>
       </w:r>
-      <w:bookmarkEnd w:id="7"/>
+      <w:bookmarkEnd w:id="9"/>
     </w:p>
     <w:p>
       <w:pPr>
@@ -1303,11 +2222,11 @@
       <w:pPr>
         <w:pStyle w:val="Heading1"/>
       </w:pPr>
-      <w:bookmarkStart w:id="8" w:name="_Toc507068726"/>
+      <w:bookmarkStart w:id="10" w:name="_Toc521053754"/>
       <w:r>
         <w:t>Where iPython notebooks are stored</w:t>
       </w:r>
-      <w:bookmarkEnd w:id="8"/>
+      <w:bookmarkEnd w:id="10"/>
     </w:p>
     <w:p>
       <w:pPr>
@@ -1727,7 +2646,7 @@
   <w:style w:type="paragraph" w:default="1" w:styleId="Normal">
     <w:name w:val="Normal"/>
     <w:qFormat/>
-    <w:rsid w:val="00CC3FEA"/>
+    <w:rsid w:val="002F2840"/>
     <w:pPr>
       <w:spacing w:after="0" w:line="240" w:lineRule="auto"/>
     </w:pPr>
@@ -2754,7 +3673,7 @@
 </file>
 
 <file path=customXml/itemProps1.xml><?xml version="1.0" encoding="utf-8"?>
-<ds:datastoreItem xmlns:ds="http://schemas.openxmlformats.org/officeDocument/2006/customXml" ds:itemID="{EE38040E-AC6F-9A46-A7D3-78E72665B8AD}">
+<ds:datastoreItem xmlns:ds="http://schemas.openxmlformats.org/officeDocument/2006/customXml" ds:itemID="{FC2E6F81-A47A-8B4E-AD85-33A50CAFC7C2}">
   <ds:schemaRefs>
     <ds:schemaRef ds:uri="http://schemas.openxmlformats.org/officeDocument/2006/bibliography"/>
   </ds:schemaRefs>

</xml_diff>

<commit_message>
Added hadoop info queries
</commit_message>
<xml_diff>
--- a/jupyter_cheatsheet.docx
+++ b/jupyter_cheatsheet.docx
@@ -6,7 +6,7 @@
       <w:pPr>
         <w:pStyle w:val="Title"/>
       </w:pPr>
-      <w:bookmarkStart w:id="0" w:name="_Toc521053745"/>
+      <w:bookmarkStart w:id="0" w:name="_Toc523816675"/>
       <w:r>
         <w:t>jupyter</w:t>
       </w:r>
@@ -68,7 +68,7 @@
           <w:r>
             <w:fldChar w:fldCharType="separate"/>
           </w:r>
-          <w:hyperlink w:anchor="_Toc521053745" w:history="1">
+          <w:hyperlink w:anchor="_Toc523816675" w:history="1">
             <w:r>
               <w:rPr>
                 <w:rStyle w:val="Hyperlink"/>
@@ -95,7 +95,7 @@
                 <w:noProof/>
                 <w:webHidden/>
               </w:rPr>
-              <w:instrText xml:space="preserve"> PAGEREF _Toc521053745 \h </w:instrText>
+              <w:instrText xml:space="preserve"> PAGEREF _Toc523816675 \h </w:instrText>
             </w:r>
             <w:r>
               <w:rPr>
@@ -138,7 +138,7 @@
               <w:lang w:bidi="ar-SA"/>
             </w:rPr>
           </w:pPr>
-          <w:hyperlink w:anchor="_Toc521053746" w:history="1">
+          <w:hyperlink w:anchor="_Toc523816676" w:history="1">
             <w:r>
               <w:rPr>
                 <w:rStyle w:val="Hyperlink"/>
@@ -165,7 +165,7 @@
                 <w:noProof/>
                 <w:webHidden/>
               </w:rPr>
-              <w:instrText xml:space="preserve"> PAGEREF _Toc521053746 \h </w:instrText>
+              <w:instrText xml:space="preserve"> PAGEREF _Toc523816676 \h </w:instrText>
             </w:r>
             <w:r>
               <w:rPr>
@@ -208,7 +208,7 @@
               <w:lang w:bidi="ar-SA"/>
             </w:rPr>
           </w:pPr>
-          <w:hyperlink w:anchor="_Toc521053747" w:history="1">
+          <w:hyperlink w:anchor="_Toc523816677" w:history="1">
             <w:r>
               <w:rPr>
                 <w:rStyle w:val="Hyperlink"/>
@@ -235,7 +235,7 @@
                 <w:noProof/>
                 <w:webHidden/>
               </w:rPr>
-              <w:instrText xml:space="preserve"> PAGEREF _Toc521053747 \h </w:instrText>
+              <w:instrText xml:space="preserve"> PAGEREF _Toc523816677 \h </w:instrText>
             </w:r>
             <w:r>
               <w:rPr>
@@ -278,7 +278,7 @@
               <w:lang w:bidi="ar-SA"/>
             </w:rPr>
           </w:pPr>
-          <w:hyperlink w:anchor="_Toc521053748" w:history="1">
+          <w:hyperlink w:anchor="_Toc523816678" w:history="1">
             <w:r>
               <w:rPr>
                 <w:rStyle w:val="Hyperlink"/>
@@ -305,7 +305,7 @@
                 <w:noProof/>
                 <w:webHidden/>
               </w:rPr>
-              <w:instrText xml:space="preserve"> PAGEREF _Toc521053748 \h </w:instrText>
+              <w:instrText xml:space="preserve"> PAGEREF _Toc523816678 \h </w:instrText>
             </w:r>
             <w:r>
               <w:rPr>
@@ -348,7 +348,7 @@
               <w:lang w:bidi="ar-SA"/>
             </w:rPr>
           </w:pPr>
-          <w:hyperlink w:anchor="_Toc521053749" w:history="1">
+          <w:hyperlink w:anchor="_Toc523816679" w:history="1">
             <w:r>
               <w:rPr>
                 <w:rStyle w:val="Hyperlink"/>
@@ -375,7 +375,7 @@
                 <w:noProof/>
                 <w:webHidden/>
               </w:rPr>
-              <w:instrText xml:space="preserve"> PAGEREF _Toc521053749 \h </w:instrText>
+              <w:instrText xml:space="preserve"> PAGEREF _Toc523816679 \h </w:instrText>
             </w:r>
             <w:r>
               <w:rPr>
@@ -418,7 +418,7 @@
               <w:lang w:bidi="ar-SA"/>
             </w:rPr>
           </w:pPr>
-          <w:hyperlink w:anchor="_Toc521053750" w:history="1">
+          <w:hyperlink w:anchor="_Toc523816680" w:history="1">
             <w:r>
               <w:rPr>
                 <w:rStyle w:val="Hyperlink"/>
@@ -445,7 +445,7 @@
                 <w:noProof/>
                 <w:webHidden/>
               </w:rPr>
-              <w:instrText xml:space="preserve"> PAGEREF _Toc521053750 \h </w:instrText>
+              <w:instrText xml:space="preserve"> PAGEREF _Toc523816680 \h </w:instrText>
             </w:r>
             <w:r>
               <w:rPr>
@@ -488,13 +488,13 @@
               <w:lang w:bidi="ar-SA"/>
             </w:rPr>
           </w:pPr>
-          <w:hyperlink w:anchor="_Toc521053751" w:history="1">
+          <w:hyperlink w:anchor="_Toc523816681" w:history="1">
             <w:r>
               <w:rPr>
                 <w:rStyle w:val="Hyperlink"/>
                 <w:noProof/>
               </w:rPr>
-              <w:t>Read Parquet Data Files</w:t>
+              <w:t>Querying the Underlying Hadoop System</w:t>
             </w:r>
             <w:r>
               <w:rPr>
@@ -515,7 +515,147 @@
                 <w:noProof/>
                 <w:webHidden/>
               </w:rPr>
-              <w:instrText xml:space="preserve"> PAGEREF _Toc521053751 \h </w:instrText>
+              <w:instrText xml:space="preserve"> PAGEREF _Toc523816681 \h </w:instrText>
+            </w:r>
+            <w:r>
+              <w:rPr>
+                <w:noProof/>
+                <w:webHidden/>
+              </w:rPr>
+            </w:r>
+            <w:r>
+              <w:rPr>
+                <w:noProof/>
+                <w:webHidden/>
+              </w:rPr>
+              <w:fldChar w:fldCharType="separate"/>
+            </w:r>
+            <w:r>
+              <w:rPr>
+                <w:noProof/>
+                <w:webHidden/>
+              </w:rPr>
+              <w:t>4</w:t>
+            </w:r>
+            <w:r>
+              <w:rPr>
+                <w:noProof/>
+                <w:webHidden/>
+              </w:rPr>
+              <w:fldChar w:fldCharType="end"/>
+            </w:r>
+          </w:hyperlink>
+        </w:p>
+        <w:p>
+          <w:pPr>
+            <w:pStyle w:val="TOC2"/>
+            <w:tabs>
+              <w:tab w:val="right" w:leader="dot" w:pos="10520"/>
+            </w:tabs>
+            <w:rPr>
+              <w:rFonts w:eastAsiaTheme="minorEastAsia" w:cstheme="minorBidi"/>
+              <w:noProof/>
+              <w:lang w:bidi="ar-SA"/>
+            </w:rPr>
+          </w:pPr>
+          <w:hyperlink w:anchor="_Toc523816682" w:history="1">
+            <w:r>
+              <w:rPr>
+                <w:rStyle w:val="Hyperlink"/>
+                <w:noProof/>
+              </w:rPr>
+              <w:t>Display Detailed Hadoop Memory Usage</w:t>
+            </w:r>
+            <w:r>
+              <w:rPr>
+                <w:noProof/>
+                <w:webHidden/>
+              </w:rPr>
+              <w:tab/>
+            </w:r>
+            <w:r>
+              <w:rPr>
+                <w:noProof/>
+                <w:webHidden/>
+              </w:rPr>
+              <w:fldChar w:fldCharType="begin"/>
+            </w:r>
+            <w:r>
+              <w:rPr>
+                <w:noProof/>
+                <w:webHidden/>
+              </w:rPr>
+              <w:instrText xml:space="preserve"> PAGEREF _Toc523816682 \h </w:instrText>
+            </w:r>
+            <w:r>
+              <w:rPr>
+                <w:noProof/>
+                <w:webHidden/>
+              </w:rPr>
+            </w:r>
+            <w:r>
+              <w:rPr>
+                <w:noProof/>
+                <w:webHidden/>
+              </w:rPr>
+              <w:fldChar w:fldCharType="separate"/>
+            </w:r>
+            <w:r>
+              <w:rPr>
+                <w:noProof/>
+                <w:webHidden/>
+              </w:rPr>
+              <w:t>4</w:t>
+            </w:r>
+            <w:r>
+              <w:rPr>
+                <w:noProof/>
+                <w:webHidden/>
+              </w:rPr>
+              <w:fldChar w:fldCharType="end"/>
+            </w:r>
+          </w:hyperlink>
+        </w:p>
+        <w:p>
+          <w:pPr>
+            <w:pStyle w:val="TOC2"/>
+            <w:tabs>
+              <w:tab w:val="right" w:leader="dot" w:pos="10520"/>
+            </w:tabs>
+            <w:rPr>
+              <w:rFonts w:eastAsiaTheme="minorEastAsia" w:cstheme="minorBidi"/>
+              <w:noProof/>
+              <w:lang w:bidi="ar-SA"/>
+            </w:rPr>
+          </w:pPr>
+          <w:hyperlink w:anchor="_Toc523816683" w:history="1">
+            <w:r>
+              <w:rPr>
+                <w:rStyle w:val="Hyperlink"/>
+                <w:noProof/>
+              </w:rPr>
+              <w:t>Display Total Hadoop Data Storage for a User</w:t>
+            </w:r>
+            <w:r>
+              <w:rPr>
+                <w:noProof/>
+                <w:webHidden/>
+              </w:rPr>
+              <w:tab/>
+            </w:r>
+            <w:r>
+              <w:rPr>
+                <w:noProof/>
+                <w:webHidden/>
+              </w:rPr>
+              <w:fldChar w:fldCharType="begin"/>
+            </w:r>
+            <w:r>
+              <w:rPr>
+                <w:noProof/>
+                <w:webHidden/>
+              </w:rPr>
+              <w:instrText xml:space="preserve"> PAGEREF _Toc523816683 \h </w:instrText>
             </w:r>
             <w:r>
               <w:rPr>
@@ -558,12 +698,82 @@
               <w:lang w:bidi="ar-SA"/>
             </w:rPr>
           </w:pPr>
-          <w:hyperlink w:anchor="_Toc521053752" w:history="1">
+          <w:hyperlink w:anchor="_Toc523816684" w:history="1">
             <w:r>
               <w:rPr>
                 <w:rStyle w:val="Hyperlink"/>
                 <w:noProof/>
               </w:rPr>
+              <w:t>Read Parquet Data Files</w:t>
+            </w:r>
+            <w:r>
+              <w:rPr>
+                <w:noProof/>
+                <w:webHidden/>
+              </w:rPr>
+              <w:tab/>
+            </w:r>
+            <w:r>
+              <w:rPr>
+                <w:noProof/>
+                <w:webHidden/>
+              </w:rPr>
+              <w:fldChar w:fldCharType="begin"/>
+            </w:r>
+            <w:r>
+              <w:rPr>
+                <w:noProof/>
+                <w:webHidden/>
+              </w:rPr>
+              <w:instrText xml:space="preserve"> PAGEREF _Toc523816684 \h </w:instrText>
+            </w:r>
+            <w:r>
+              <w:rPr>
+                <w:noProof/>
+                <w:webHidden/>
+              </w:rPr>
+            </w:r>
+            <w:r>
+              <w:rPr>
+                <w:noProof/>
+                <w:webHidden/>
+              </w:rPr>
+              <w:fldChar w:fldCharType="separate"/>
+            </w:r>
+            <w:r>
+              <w:rPr>
+                <w:noProof/>
+                <w:webHidden/>
+              </w:rPr>
+              <w:t>4</w:t>
+            </w:r>
+            <w:r>
+              <w:rPr>
+                <w:noProof/>
+                <w:webHidden/>
+              </w:rPr>
+              <w:fldChar w:fldCharType="end"/>
+            </w:r>
+          </w:hyperlink>
+        </w:p>
+        <w:p>
+          <w:pPr>
+            <w:pStyle w:val="TOC1"/>
+            <w:tabs>
+              <w:tab w:val="right" w:leader="dot" w:pos="10520"/>
+            </w:tabs>
+            <w:rPr>
+              <w:rFonts w:eastAsiaTheme="minorEastAsia" w:cstheme="minorBidi"/>
+              <w:noProof/>
+              <w:lang w:bidi="ar-SA"/>
+            </w:rPr>
+          </w:pPr>
+          <w:hyperlink w:anchor="_Toc523816685" w:history="1">
+            <w:r>
+              <w:rPr>
+                <w:rStyle w:val="Hyperlink"/>
+                <w:noProof/>
+              </w:rPr>
               <w:t>Using jupyter notebok with conda</w:t>
             </w:r>
             <w:r>
@@ -585,7 +795,7 @@
                 <w:noProof/>
                 <w:webHidden/>
               </w:rPr>
-              <w:instrText xml:space="preserve"> PAGEREF _Toc521053752 \h </w:instrText>
+              <w:instrText xml:space="preserve"> PAGEREF _Toc523816685 \h </w:instrText>
             </w:r>
             <w:r>
               <w:rPr>
@@ -628,7 +838,7 @@
               <w:lang w:bidi="ar-SA"/>
             </w:rPr>
           </w:pPr>
-          <w:hyperlink w:anchor="_Toc521053753" w:history="1">
+          <w:hyperlink w:anchor="_Toc523816686" w:history="1">
             <w:r>
               <w:rPr>
                 <w:rStyle w:val="Hyperlink"/>
@@ -656,7 +866,7 @@
                 <w:noProof/>
                 <w:webHidden/>
               </w:rPr>
-              <w:instrText xml:space="preserve"> PAGEREF _Toc521053753 \h </w:instrText>
+              <w:instrText xml:space="preserve"> PAGEREF _Toc523816686 \h </w:instrText>
             </w:r>
             <w:r>
               <w:rPr>
@@ -699,7 +909,7 @@
               <w:lang w:bidi="ar-SA"/>
             </w:rPr>
           </w:pPr>
-          <w:hyperlink w:anchor="_Toc521053754" w:history="1">
+          <w:hyperlink w:anchor="_Toc523816687" w:history="1">
             <w:r>
               <w:rPr>
                 <w:rStyle w:val="Hyperlink"/>
@@ -726,7 +936,7 @@
                 <w:noProof/>
                 <w:webHidden/>
               </w:rPr>
-              <w:instrText xml:space="preserve"> PAGEREF _Toc521053754 \h </w:instrText>
+              <w:instrText xml:space="preserve"> PAGEREF _Toc523816687 \h </w:instrText>
             </w:r>
             <w:r>
               <w:rPr>
@@ -746,7 +956,7 @@
                 <w:noProof/>
                 <w:webHidden/>
               </w:rPr>
-              <w:t>4</w:t>
+              <w:t>5</w:t>
             </w:r>
             <w:r>
               <w:rPr>
@@ -785,7 +995,7 @@
       <w:pPr>
         <w:pStyle w:val="Heading1"/>
       </w:pPr>
-      <w:bookmarkStart w:id="2" w:name="_Toc521053746"/>
+      <w:bookmarkStart w:id="2" w:name="_Toc523816676"/>
       <w:r>
         <w:lastRenderedPageBreak/>
         <w:t>Compress a Directory for Download and Transfer</w:t>
@@ -992,7 +1202,7 @@
       <w:pPr>
         <w:pStyle w:val="Heading1"/>
       </w:pPr>
-      <w:bookmarkStart w:id="3" w:name="_Toc521053747"/>
+      <w:bookmarkStart w:id="3" w:name="_Toc523816677"/>
       <w:r>
         <w:t>Execute OS Commands</w:t>
       </w:r>
@@ -1078,7 +1288,7 @@
       <w:pPr>
         <w:pStyle w:val="Heading1"/>
       </w:pPr>
-      <w:bookmarkStart w:id="4" w:name="_Toc521053748"/>
+      <w:bookmarkStart w:id="4" w:name="_Toc523816678"/>
       <w:r>
         <w:lastRenderedPageBreak/>
         <w:t>Force plots to be inline</w:t>
@@ -1148,7 +1358,7 @@
       <w:pPr>
         <w:pStyle w:val="Heading1"/>
       </w:pPr>
-      <w:bookmarkStart w:id="5" w:name="_Toc521053749"/>
+      <w:bookmarkStart w:id="5" w:name="_Toc523816679"/>
       <w:r>
         <w:t>Open iPython notebook</w:t>
       </w:r>
@@ -1230,7 +1440,7 @@
       <w:pPr>
         <w:pStyle w:val="Heading1"/>
       </w:pPr>
-      <w:bookmarkStart w:id="6" w:name="_Toc521053750"/>
+      <w:bookmarkStart w:id="6" w:name="_Toc523816680"/>
       <w:r>
         <w:t>Open jupyter notebook</w:t>
       </w:r>
@@ -1771,11 +1981,194 @@
       <w:pPr>
         <w:pStyle w:val="Heading1"/>
       </w:pPr>
-      <w:bookmarkStart w:id="7" w:name="_Toc521053751"/>
+      <w:bookmarkStart w:id="7" w:name="_Toc523816681"/>
+      <w:r>
+        <w:t>Querying the Underlying Hadoop System</w:t>
+      </w:r>
+      <w:bookmarkEnd w:id="7"/>
+    </w:p>
+    <w:p/>
+    <w:p>
+      <w:pPr>
+        <w:pStyle w:val="Heading2"/>
+      </w:pPr>
+      <w:bookmarkStart w:id="8" w:name="_Toc523816682"/>
+      <w:r>
+        <w:t>Display Detailed Hadoop Memory Usage</w:t>
+      </w:r>
+      <w:bookmarkEnd w:id="8"/>
+    </w:p>
+    <w:p>
+      <w:pPr>
+        <w:pStyle w:val="CodeStyle"/>
+        <w:rPr>
+          <w:sz w:val="20"/>
+          <w:szCs w:val="20"/>
+        </w:rPr>
+      </w:pPr>
+      <w:r>
+        <w:rPr>
+          <w:sz w:val="20"/>
+          <w:szCs w:val="20"/>
+        </w:rPr>
+        <w:t>!hadoop fs -du -h</w:t>
+      </w:r>
+    </w:p>
+    <w:p/>
+    <w:p>
+      <w:r>
+        <w:t>Output:</w:t>
+      </w:r>
+    </w:p>
+    <w:p>
+      <w:pPr>
+        <w:pStyle w:val="CodeStyle"/>
+      </w:pPr>
+      <w:r>
+        <w:t>1.2 T    1.2 T    AIS_2017.p</w:t>
+      </w:r>
+    </w:p>
+    <w:p>
+      <w:pPr>
+        <w:pStyle w:val="CodeStyle"/>
+      </w:pPr>
+      <w:r>
+        <w:t>189.9 K  189.9 K  Syngenta</w:t>
+      </w:r>
+    </w:p>
+    <w:p>
+      <w:pPr>
+        <w:pStyle w:val="CodeStyle"/>
+      </w:pPr>
+      <w:r>
+        <w:t>6.1 K    6.1 K    home</w:t>
+      </w:r>
+    </w:p>
+    <w:p>
+      <w:pPr>
+        <w:pStyle w:val="CodeStyle"/>
+      </w:pPr>
+      <w:r>
+        <w:t>6.1 K    6.1 K    pg_lanes_export_2017-05-18.csv</w:t>
+      </w:r>
+    </w:p>
+    <w:p>
+      <w:pPr>
+        <w:pStyle w:val="CodeStyle"/>
+      </w:pPr>
+      <w:r>
+        <w:t>99.7 K   99.7 K   sample.csv</w:t>
+      </w:r>
+    </w:p>
+    <w:p>
+      <w:pPr>
+        <w:pStyle w:val="CodeStyle"/>
+      </w:pPr>
+      <w:r>
+        <w:t>55.4 K   55.4 K   shipment_modes_by_carr_corr.csv</w:t>
+      </w:r>
+    </w:p>
+    <w:p>
+      <w:pPr>
+        <w:pStyle w:val="CodeStyle"/>
+      </w:pPr>
+      <w:r>
+        <w:t>189.9 K  189.9 K  syngenta_trailer_daily_km.csv</w:t>
+      </w:r>
+    </w:p>
+    <w:p>
+      <w:pPr>
+        <w:pStyle w:val="CodeStyle"/>
+      </w:pPr>
+      <w:r>
+        <w:t>104.0 M  104.0 M  trip_duration_imo.csv</w:t>
+      </w:r>
+    </w:p>
+    <w:p>
+      <w:pPr>
+        <w:pStyle w:val="CodeStyle"/>
+      </w:pPr>
+    </w:p>
+    <w:p>
+      <w:pPr>
+        <w:pStyle w:val="CodeStyle"/>
+      </w:pPr>
+    </w:p>
+    <w:p>
+      <w:pPr>
+        <w:pStyle w:val="Heading2"/>
+      </w:pPr>
+      <w:bookmarkStart w:id="9" w:name="_Toc523816683"/>
+      <w:r>
+        <w:t>Display Total Hadoop Data Storage for a User</w:t>
+      </w:r>
+      <w:bookmarkEnd w:id="9"/>
+    </w:p>
+    <w:p>
+      <w:pPr>
+        <w:pStyle w:val="CodeStyle"/>
+        <w:rPr>
+          <w:sz w:val="20"/>
+          <w:szCs w:val="20"/>
+        </w:rPr>
+      </w:pPr>
+      <w:r>
+        <w:rPr>
+          <w:sz w:val="20"/>
+          <w:szCs w:val="20"/>
+        </w:rPr>
+        <w:t>!hadoop fs -du -s -h /user/bbeauchamp</w:t>
+      </w:r>
+    </w:p>
+    <w:p/>
+    <w:p>
+      <w:r>
+        <w:t>Output:</w:t>
+      </w:r>
+    </w:p>
+    <w:p>
+      <w:pPr>
+        <w:pStyle w:val="CodeStyle"/>
+        <w:rPr>
+          <w:sz w:val="20"/>
+          <w:szCs w:val="20"/>
+        </w:rPr>
+      </w:pPr>
+      <w:r>
+        <w:rPr>
+          <w:sz w:val="20"/>
+          <w:szCs w:val="20"/>
+        </w:rPr>
+        <w:t>1.2 T  1.2 T  /user/bbeauchamp</w:t>
+      </w:r>
+    </w:p>
+    <w:p>
+      <w:pPr>
+        <w:pStyle w:val="CodeStyle"/>
+        <w:rPr>
+          <w:sz w:val="20"/>
+          <w:szCs w:val="20"/>
+        </w:rPr>
+      </w:pPr>
+    </w:p>
+    <w:p>
+      <w:pPr>
+        <w:pStyle w:val="CodeStyle"/>
+        <w:rPr>
+          <w:sz w:val="20"/>
+          <w:szCs w:val="20"/>
+        </w:rPr>
+      </w:pPr>
+    </w:p>
+    <w:p>
+      <w:pPr>
+        <w:pStyle w:val="Heading1"/>
+      </w:pPr>
+      <w:bookmarkStart w:id="10" w:name="_Toc523816684"/>
       <w:r>
         <w:t>Read Parquet Data Files</w:t>
       </w:r>
-      <w:bookmarkEnd w:id="7"/>
+      <w:bookmarkEnd w:id="10"/>
     </w:p>
     <w:p/>
     <w:p>
@@ -2001,11 +2394,11 @@
       <w:pPr>
         <w:pStyle w:val="Heading1"/>
       </w:pPr>
-      <w:bookmarkStart w:id="8" w:name="_Toc521053752"/>
+      <w:bookmarkStart w:id="11" w:name="_Toc523816685"/>
       <w:r>
         <w:t>Using jupyter notebok with conda</w:t>
       </w:r>
-      <w:bookmarkEnd w:id="8"/>
+      <w:bookmarkEnd w:id="11"/>
     </w:p>
     <w:p>
       <w:pPr>
@@ -2018,7 +2411,7 @@
           <w:szCs w:val="18"/>
         </w:rPr>
       </w:pPr>
-      <w:bookmarkStart w:id="9" w:name="_Toc521053753"/>
+      <w:bookmarkStart w:id="12" w:name="_Toc523816686"/>
       <w:r>
         <w:rPr>
           <w:rStyle w:val="nb"/>
@@ -2029,7 +2422,7 @@
         </w:rPr>
         <w:t>Allow use of a conda environment</w:t>
       </w:r>
-      <w:bookmarkEnd w:id="9"/>
+      <w:bookmarkEnd w:id="12"/>
     </w:p>
     <w:p>
       <w:pPr>
@@ -2222,11 +2615,12 @@
       <w:pPr>
         <w:pStyle w:val="Heading1"/>
       </w:pPr>
-      <w:bookmarkStart w:id="10" w:name="_Toc521053754"/>
-      <w:r>
+      <w:bookmarkStart w:id="13" w:name="_Toc523816687"/>
+      <w:r>
+        <w:lastRenderedPageBreak/>
         <w:t>Where iPython notebooks are stored</w:t>
       </w:r>
-      <w:bookmarkEnd w:id="10"/>
+      <w:bookmarkEnd w:id="13"/>
     </w:p>
     <w:p>
       <w:pPr>
@@ -3673,7 +4067,7 @@
 </file>
 
 <file path=customXml/itemProps1.xml><?xml version="1.0" encoding="utf-8"?>
-<ds:datastoreItem xmlns:ds="http://schemas.openxmlformats.org/officeDocument/2006/customXml" ds:itemID="{FC2E6F81-A47A-8B4E-AD85-33A50CAFC7C2}">
+<ds:datastoreItem xmlns:ds="http://schemas.openxmlformats.org/officeDocument/2006/customXml" ds:itemID="{411BC51B-9AFD-F843-8F8B-1F310F02A193}">
   <ds:schemaRefs>
     <ds:schemaRef ds:uri="http://schemas.openxmlformats.org/officeDocument/2006/bibliography"/>
   </ds:schemaRefs>

</xml_diff>

<commit_message>
Opening multiple sessions in a single notebook by ensuring that each notebook is in a separate folder.  This allows a separate metastore_db per notebook, which allows multiple processes to run.
</commit_message>
<xml_diff>
--- a/jupyter_cheatsheet.docx
+++ b/jupyter_cheatsheet.docx
@@ -6,7 +6,7 @@
       <w:pPr>
         <w:pStyle w:val="Title"/>
       </w:pPr>
-      <w:bookmarkStart w:id="0" w:name="_Toc523816675"/>
+      <w:bookmarkStart w:id="0" w:name="_Toc527164715"/>
       <w:r>
         <w:t>jupyter</w:t>
       </w:r>
@@ -68,7 +68,7 @@
           <w:r>
             <w:fldChar w:fldCharType="separate"/>
           </w:r>
-          <w:hyperlink w:anchor="_Toc523816675" w:history="1">
+          <w:hyperlink w:anchor="_Toc527164715" w:history="1">
             <w:r>
               <w:rPr>
                 <w:rStyle w:val="Hyperlink"/>
@@ -95,7 +95,7 @@
                 <w:noProof/>
                 <w:webHidden/>
               </w:rPr>
-              <w:instrText xml:space="preserve"> PAGEREF _Toc523816675 \h </w:instrText>
+              <w:instrText xml:space="preserve"> PAGEREF _Toc527164715 \h </w:instrText>
             </w:r>
             <w:r>
               <w:rPr>
@@ -138,7 +138,7 @@
               <w:lang w:bidi="ar-SA"/>
             </w:rPr>
           </w:pPr>
-          <w:hyperlink w:anchor="_Toc523816676" w:history="1">
+          <w:hyperlink w:anchor="_Toc527164716" w:history="1">
             <w:r>
               <w:rPr>
                 <w:rStyle w:val="Hyperlink"/>
@@ -165,7 +165,7 @@
                 <w:noProof/>
                 <w:webHidden/>
               </w:rPr>
-              <w:instrText xml:space="preserve"> PAGEREF _Toc523816676 \h </w:instrText>
+              <w:instrText xml:space="preserve"> PAGEREF _Toc527164716 \h </w:instrText>
             </w:r>
             <w:r>
               <w:rPr>
@@ -208,7 +208,7 @@
               <w:lang w:bidi="ar-SA"/>
             </w:rPr>
           </w:pPr>
-          <w:hyperlink w:anchor="_Toc523816677" w:history="1">
+          <w:hyperlink w:anchor="_Toc527164717" w:history="1">
             <w:r>
               <w:rPr>
                 <w:rStyle w:val="Hyperlink"/>
@@ -235,7 +235,7 @@
                 <w:noProof/>
                 <w:webHidden/>
               </w:rPr>
-              <w:instrText xml:space="preserve"> PAGEREF _Toc523816677 \h </w:instrText>
+              <w:instrText xml:space="preserve"> PAGEREF _Toc527164717 \h </w:instrText>
             </w:r>
             <w:r>
               <w:rPr>
@@ -278,7 +278,7 @@
               <w:lang w:bidi="ar-SA"/>
             </w:rPr>
           </w:pPr>
-          <w:hyperlink w:anchor="_Toc523816678" w:history="1">
+          <w:hyperlink w:anchor="_Toc527164718" w:history="1">
             <w:r>
               <w:rPr>
                 <w:rStyle w:val="Hyperlink"/>
@@ -305,7 +305,7 @@
                 <w:noProof/>
                 <w:webHidden/>
               </w:rPr>
-              <w:instrText xml:space="preserve"> PAGEREF _Toc523816678 \h </w:instrText>
+              <w:instrText xml:space="preserve"> PAGEREF _Toc527164718 \h </w:instrText>
             </w:r>
             <w:r>
               <w:rPr>
@@ -348,7 +348,7 @@
               <w:lang w:bidi="ar-SA"/>
             </w:rPr>
           </w:pPr>
-          <w:hyperlink w:anchor="_Toc523816679" w:history="1">
+          <w:hyperlink w:anchor="_Toc527164719" w:history="1">
             <w:r>
               <w:rPr>
                 <w:rStyle w:val="Hyperlink"/>
@@ -375,7 +375,7 @@
                 <w:noProof/>
                 <w:webHidden/>
               </w:rPr>
-              <w:instrText xml:space="preserve"> PAGEREF _Toc523816679 \h </w:instrText>
+              <w:instrText xml:space="preserve"> PAGEREF _Toc527164719 \h </w:instrText>
             </w:r>
             <w:r>
               <w:rPr>
@@ -418,7 +418,7 @@
               <w:lang w:bidi="ar-SA"/>
             </w:rPr>
           </w:pPr>
-          <w:hyperlink w:anchor="_Toc523816680" w:history="1">
+          <w:hyperlink w:anchor="_Toc527164720" w:history="1">
             <w:r>
               <w:rPr>
                 <w:rStyle w:val="Hyperlink"/>
@@ -445,7 +445,7 @@
                 <w:noProof/>
                 <w:webHidden/>
               </w:rPr>
-              <w:instrText xml:space="preserve"> PAGEREF _Toc523816680 \h </w:instrText>
+              <w:instrText xml:space="preserve"> PAGEREF _Toc527164720 \h </w:instrText>
             </w:r>
             <w:r>
               <w:rPr>
@@ -488,12 +488,82 @@
               <w:lang w:bidi="ar-SA"/>
             </w:rPr>
           </w:pPr>
-          <w:hyperlink w:anchor="_Toc523816681" w:history="1">
+          <w:hyperlink w:anchor="_Toc527164721" w:history="1">
             <w:r>
               <w:rPr>
                 <w:rStyle w:val="Hyperlink"/>
                 <w:noProof/>
               </w:rPr>
+              <w:t>Open Multiple Notebooks Simultaneously</w:t>
+            </w:r>
+            <w:r>
+              <w:rPr>
+                <w:noProof/>
+                <w:webHidden/>
+              </w:rPr>
+              <w:tab/>
+            </w:r>
+            <w:r>
+              <w:rPr>
+                <w:noProof/>
+                <w:webHidden/>
+              </w:rPr>
+              <w:fldChar w:fldCharType="begin"/>
+            </w:r>
+            <w:r>
+              <w:rPr>
+                <w:noProof/>
+                <w:webHidden/>
+              </w:rPr>
+              <w:instrText xml:space="preserve"> PAGEREF _Toc527164721 \h </w:instrText>
+            </w:r>
+            <w:r>
+              <w:rPr>
+                <w:noProof/>
+                <w:webHidden/>
+              </w:rPr>
+            </w:r>
+            <w:r>
+              <w:rPr>
+                <w:noProof/>
+                <w:webHidden/>
+              </w:rPr>
+              <w:fldChar w:fldCharType="separate"/>
+            </w:r>
+            <w:r>
+              <w:rPr>
+                <w:noProof/>
+                <w:webHidden/>
+              </w:rPr>
+              <w:t>4</w:t>
+            </w:r>
+            <w:r>
+              <w:rPr>
+                <w:noProof/>
+                <w:webHidden/>
+              </w:rPr>
+              <w:fldChar w:fldCharType="end"/>
+            </w:r>
+          </w:hyperlink>
+        </w:p>
+        <w:p>
+          <w:pPr>
+            <w:pStyle w:val="TOC1"/>
+            <w:tabs>
+              <w:tab w:val="right" w:leader="dot" w:pos="10520"/>
+            </w:tabs>
+            <w:rPr>
+              <w:rFonts w:eastAsiaTheme="minorEastAsia" w:cstheme="minorBidi"/>
+              <w:noProof/>
+              <w:lang w:bidi="ar-SA"/>
+            </w:rPr>
+          </w:pPr>
+          <w:hyperlink w:anchor="_Toc527164722" w:history="1">
+            <w:r>
+              <w:rPr>
+                <w:rStyle w:val="Hyperlink"/>
+                <w:noProof/>
+              </w:rPr>
               <w:t>Querying the Underlying Hadoop System</w:t>
             </w:r>
             <w:r>
@@ -515,7 +585,7 @@
                 <w:noProof/>
                 <w:webHidden/>
               </w:rPr>
-              <w:instrText xml:space="preserve"> PAGEREF _Toc523816681 \h </w:instrText>
+              <w:instrText xml:space="preserve"> PAGEREF _Toc527164722 \h </w:instrText>
             </w:r>
             <w:r>
               <w:rPr>
@@ -558,7 +628,7 @@
               <w:lang w:bidi="ar-SA"/>
             </w:rPr>
           </w:pPr>
-          <w:hyperlink w:anchor="_Toc523816682" w:history="1">
+          <w:hyperlink w:anchor="_Toc527164723" w:history="1">
             <w:r>
               <w:rPr>
                 <w:rStyle w:val="Hyperlink"/>
@@ -585,7 +655,7 @@
                 <w:noProof/>
                 <w:webHidden/>
               </w:rPr>
-              <w:instrText xml:space="preserve"> PAGEREF _Toc523816682 \h </w:instrText>
+              <w:instrText xml:space="preserve"> PAGEREF _Toc527164723 \h </w:instrText>
             </w:r>
             <w:r>
               <w:rPr>
@@ -628,7 +698,7 @@
               <w:lang w:bidi="ar-SA"/>
             </w:rPr>
           </w:pPr>
-          <w:hyperlink w:anchor="_Toc523816683" w:history="1">
+          <w:hyperlink w:anchor="_Toc527164724" w:history="1">
             <w:r>
               <w:rPr>
                 <w:rStyle w:val="Hyperlink"/>
@@ -655,7 +725,7 @@
                 <w:noProof/>
                 <w:webHidden/>
               </w:rPr>
-              <w:instrText xml:space="preserve"> PAGEREF _Toc523816683 \h </w:instrText>
+              <w:instrText xml:space="preserve"> PAGEREF _Toc527164724 \h </w:instrText>
             </w:r>
             <w:r>
               <w:rPr>
@@ -698,7 +768,7 @@
               <w:lang w:bidi="ar-SA"/>
             </w:rPr>
           </w:pPr>
-          <w:hyperlink w:anchor="_Toc523816684" w:history="1">
+          <w:hyperlink w:anchor="_Toc527164725" w:history="1">
             <w:r>
               <w:rPr>
                 <w:rStyle w:val="Hyperlink"/>
@@ -725,7 +795,7 @@
                 <w:noProof/>
                 <w:webHidden/>
               </w:rPr>
-              <w:instrText xml:space="preserve"> PAGEREF _Toc523816684 \h </w:instrText>
+              <w:instrText xml:space="preserve"> PAGEREF _Toc527164725 \h </w:instrText>
             </w:r>
             <w:r>
               <w:rPr>
@@ -768,7 +838,7 @@
               <w:lang w:bidi="ar-SA"/>
             </w:rPr>
           </w:pPr>
-          <w:hyperlink w:anchor="_Toc523816685" w:history="1">
+          <w:hyperlink w:anchor="_Toc527164726" w:history="1">
             <w:r>
               <w:rPr>
                 <w:rStyle w:val="Hyperlink"/>
@@ -795,7 +865,7 @@
                 <w:noProof/>
                 <w:webHidden/>
               </w:rPr>
-              <w:instrText xml:space="preserve"> PAGEREF _Toc523816685 \h </w:instrText>
+              <w:instrText xml:space="preserve"> PAGEREF _Toc527164726 \h </w:instrText>
             </w:r>
             <w:r>
               <w:rPr>
@@ -838,7 +908,7 @@
               <w:lang w:bidi="ar-SA"/>
             </w:rPr>
           </w:pPr>
-          <w:hyperlink w:anchor="_Toc523816686" w:history="1">
+          <w:hyperlink w:anchor="_Toc527164727" w:history="1">
             <w:r>
               <w:rPr>
                 <w:rStyle w:val="Hyperlink"/>
@@ -866,7 +936,7 @@
                 <w:noProof/>
                 <w:webHidden/>
               </w:rPr>
-              <w:instrText xml:space="preserve"> PAGEREF _Toc523816686 \h </w:instrText>
+              <w:instrText xml:space="preserve"> PAGEREF _Toc527164727 \h </w:instrText>
             </w:r>
             <w:r>
               <w:rPr>
@@ -909,7 +979,7 @@
               <w:lang w:bidi="ar-SA"/>
             </w:rPr>
           </w:pPr>
-          <w:hyperlink w:anchor="_Toc523816687" w:history="1">
+          <w:hyperlink w:anchor="_Toc527164728" w:history="1">
             <w:r>
               <w:rPr>
                 <w:rStyle w:val="Hyperlink"/>
@@ -936,7 +1006,7 @@
                 <w:noProof/>
                 <w:webHidden/>
               </w:rPr>
-              <w:instrText xml:space="preserve"> PAGEREF _Toc523816687 \h </w:instrText>
+              <w:instrText xml:space="preserve"> PAGEREF _Toc527164728 \h </w:instrText>
             </w:r>
             <w:r>
               <w:rPr>
@@ -995,7 +1065,7 @@
       <w:pPr>
         <w:pStyle w:val="Heading1"/>
       </w:pPr>
-      <w:bookmarkStart w:id="2" w:name="_Toc523816676"/>
+      <w:bookmarkStart w:id="2" w:name="_Toc527164716"/>
       <w:r>
         <w:lastRenderedPageBreak/>
         <w:t>Compress a Directory for Download and Transfer</w:t>
@@ -1202,7 +1272,7 @@
       <w:pPr>
         <w:pStyle w:val="Heading1"/>
       </w:pPr>
-      <w:bookmarkStart w:id="3" w:name="_Toc523816677"/>
+      <w:bookmarkStart w:id="3" w:name="_Toc527164717"/>
       <w:r>
         <w:t>Execute OS Commands</w:t>
       </w:r>
@@ -1288,7 +1358,7 @@
       <w:pPr>
         <w:pStyle w:val="Heading1"/>
       </w:pPr>
-      <w:bookmarkStart w:id="4" w:name="_Toc523816678"/>
+      <w:bookmarkStart w:id="4" w:name="_Toc527164718"/>
       <w:r>
         <w:lastRenderedPageBreak/>
         <w:t>Force plots to be inline</w:t>
@@ -1358,7 +1428,7 @@
       <w:pPr>
         <w:pStyle w:val="Heading1"/>
       </w:pPr>
-      <w:bookmarkStart w:id="5" w:name="_Toc523816679"/>
+      <w:bookmarkStart w:id="5" w:name="_Toc527164719"/>
       <w:r>
         <w:t>Open iPython notebook</w:t>
       </w:r>
@@ -1440,7 +1510,7 @@
       <w:pPr>
         <w:pStyle w:val="Heading1"/>
       </w:pPr>
-      <w:bookmarkStart w:id="6" w:name="_Toc523816680"/>
+      <w:bookmarkStart w:id="6" w:name="_Toc527164720"/>
       <w:r>
         <w:t>Open jupyter notebook</w:t>
       </w:r>
@@ -1981,22 +2051,39 @@
       <w:pPr>
         <w:pStyle w:val="Heading1"/>
       </w:pPr>
-      <w:bookmarkStart w:id="7" w:name="_Toc523816681"/>
+      <w:bookmarkStart w:id="7" w:name="_Toc527164721"/>
+      <w:r>
+        <w:t>Open Multiple Notebooks Simultaneously</w:t>
+      </w:r>
+      <w:bookmarkEnd w:id="7"/>
+    </w:p>
+    <w:p>
+      <w:r>
+        <w:t>Create a folder for each new notebook. Since the notebook is in another folder it will create a new metastore_db per notebook.</w:t>
+      </w:r>
+    </w:p>
+    <w:p/>
+    <w:p/>
+    <w:p>
+      <w:pPr>
+        <w:pStyle w:val="Heading1"/>
+      </w:pPr>
+      <w:bookmarkStart w:id="8" w:name="_Toc527164722"/>
       <w:r>
         <w:t>Querying the Underlying Hadoop System</w:t>
       </w:r>
-      <w:bookmarkEnd w:id="7"/>
+      <w:bookmarkEnd w:id="8"/>
     </w:p>
     <w:p/>
     <w:p>
       <w:pPr>
         <w:pStyle w:val="Heading2"/>
       </w:pPr>
-      <w:bookmarkStart w:id="8" w:name="_Toc523816682"/>
+      <w:bookmarkStart w:id="9" w:name="_Toc527164723"/>
       <w:r>
         <w:t>Display Detailed Hadoop Memory Usage</w:t>
       </w:r>
-      <w:bookmarkEnd w:id="8"/>
+      <w:bookmarkEnd w:id="9"/>
     </w:p>
     <w:p>
       <w:pPr>
@@ -2098,11 +2185,11 @@
       <w:pPr>
         <w:pStyle w:val="Heading2"/>
       </w:pPr>
-      <w:bookmarkStart w:id="9" w:name="_Toc523816683"/>
+      <w:bookmarkStart w:id="10" w:name="_Toc527164724"/>
       <w:r>
         <w:t>Display Total Hadoop Data Storage for a User</w:t>
       </w:r>
-      <w:bookmarkEnd w:id="9"/>
+      <w:bookmarkEnd w:id="10"/>
     </w:p>
     <w:p>
       <w:pPr>
@@ -2164,11 +2251,11 @@
       <w:pPr>
         <w:pStyle w:val="Heading1"/>
       </w:pPr>
-      <w:bookmarkStart w:id="10" w:name="_Toc523816684"/>
+      <w:bookmarkStart w:id="11" w:name="_Toc527164725"/>
       <w:r>
         <w:t>Read Parquet Data Files</w:t>
       </w:r>
-      <w:bookmarkEnd w:id="10"/>
+      <w:bookmarkEnd w:id="11"/>
     </w:p>
     <w:p/>
     <w:p>
@@ -2394,11 +2481,11 @@
       <w:pPr>
         <w:pStyle w:val="Heading1"/>
       </w:pPr>
-      <w:bookmarkStart w:id="11" w:name="_Toc523816685"/>
+      <w:bookmarkStart w:id="12" w:name="_Toc527164726"/>
       <w:r>
         <w:t>Using jupyter notebok with conda</w:t>
       </w:r>
-      <w:bookmarkEnd w:id="11"/>
+      <w:bookmarkEnd w:id="12"/>
     </w:p>
     <w:p>
       <w:pPr>
@@ -2411,7 +2498,7 @@
           <w:szCs w:val="18"/>
         </w:rPr>
       </w:pPr>
-      <w:bookmarkStart w:id="12" w:name="_Toc523816686"/>
+      <w:bookmarkStart w:id="13" w:name="_Toc527164727"/>
       <w:r>
         <w:rPr>
           <w:rStyle w:val="nb"/>
@@ -2422,7 +2509,7 @@
         </w:rPr>
         <w:t>Allow use of a conda environment</w:t>
       </w:r>
-      <w:bookmarkEnd w:id="12"/>
+      <w:bookmarkEnd w:id="13"/>
     </w:p>
     <w:p>
       <w:pPr>
@@ -2564,6 +2651,7 @@
     <w:p/>
     <w:p>
       <w:r>
+        <w:lastRenderedPageBreak/>
         <w:t>This allows the use of a specific environment inside of jupyter notebooks, usable like:</w:t>
       </w:r>
     </w:p>
@@ -2615,12 +2703,11 @@
       <w:pPr>
         <w:pStyle w:val="Heading1"/>
       </w:pPr>
-      <w:bookmarkStart w:id="13" w:name="_Toc523816687"/>
-      <w:r>
-        <w:lastRenderedPageBreak/>
+      <w:bookmarkStart w:id="14" w:name="_Toc527164728"/>
+      <w:r>
         <w:t>Where iPython notebooks are stored</w:t>
       </w:r>
-      <w:bookmarkEnd w:id="13"/>
+      <w:bookmarkEnd w:id="14"/>
     </w:p>
     <w:p>
       <w:pPr>
@@ -4067,7 +4154,7 @@
 </file>
 
 <file path=customXml/itemProps1.xml><?xml version="1.0" encoding="utf-8"?>
-<ds:datastoreItem xmlns:ds="http://schemas.openxmlformats.org/officeDocument/2006/customXml" ds:itemID="{411BC51B-9AFD-F843-8F8B-1F310F02A193}">
+<ds:datastoreItem xmlns:ds="http://schemas.openxmlformats.org/officeDocument/2006/customXml" ds:itemID="{E7AAB3A2-1372-C545-9DA2-652823DCE15B}">
   <ds:schemaRefs>
     <ds:schemaRef ds:uri="http://schemas.openxmlformats.org/officeDocument/2006/bibliography"/>
   </ds:schemaRefs>

</xml_diff>

<commit_message>
Added troubleshooting for argument missing from POST error
</commit_message>
<xml_diff>
--- a/jupyter_cheatsheet.docx
+++ b/jupyter_cheatsheet.docx
@@ -6,7 +6,7 @@
       <w:pPr>
         <w:pStyle w:val="Title"/>
       </w:pPr>
-      <w:bookmarkStart w:id="0" w:name="_Toc527164715"/>
+      <w:bookmarkStart w:id="0" w:name="_Toc19365417"/>
       <w:r>
         <w:t>jupyter</w:t>
       </w:r>
@@ -68,7 +68,7 @@
           <w:r>
             <w:fldChar w:fldCharType="separate"/>
           </w:r>
-          <w:hyperlink w:anchor="_Toc527164715" w:history="1">
+          <w:hyperlink w:anchor="_Toc19365417" w:history="1">
             <w:r>
               <w:rPr>
                 <w:rStyle w:val="Hyperlink"/>
@@ -95,7 +95,7 @@
                 <w:noProof/>
                 <w:webHidden/>
               </w:rPr>
-              <w:instrText xml:space="preserve"> PAGEREF _Toc527164715 \h </w:instrText>
+              <w:instrText xml:space="preserve"> PAGEREF _Toc19365417 \h </w:instrText>
             </w:r>
             <w:r>
               <w:rPr>
@@ -138,7 +138,7 @@
               <w:lang w:bidi="ar-SA"/>
             </w:rPr>
           </w:pPr>
-          <w:hyperlink w:anchor="_Toc527164716" w:history="1">
+          <w:hyperlink w:anchor="_Toc19365418" w:history="1">
             <w:r>
               <w:rPr>
                 <w:rStyle w:val="Hyperlink"/>
@@ -165,7 +165,7 @@
                 <w:noProof/>
                 <w:webHidden/>
               </w:rPr>
-              <w:instrText xml:space="preserve"> PAGEREF _Toc527164716 \h </w:instrText>
+              <w:instrText xml:space="preserve"> PAGEREF _Toc19365418 \h </w:instrText>
             </w:r>
             <w:r>
               <w:rPr>
@@ -208,7 +208,7 @@
               <w:lang w:bidi="ar-SA"/>
             </w:rPr>
           </w:pPr>
-          <w:hyperlink w:anchor="_Toc527164717" w:history="1">
+          <w:hyperlink w:anchor="_Toc19365419" w:history="1">
             <w:r>
               <w:rPr>
                 <w:rStyle w:val="Hyperlink"/>
@@ -235,7 +235,7 @@
                 <w:noProof/>
                 <w:webHidden/>
               </w:rPr>
-              <w:instrText xml:space="preserve"> PAGEREF _Toc527164717 \h </w:instrText>
+              <w:instrText xml:space="preserve"> PAGEREF _Toc19365419 \h </w:instrText>
             </w:r>
             <w:r>
               <w:rPr>
@@ -278,7 +278,7 @@
               <w:lang w:bidi="ar-SA"/>
             </w:rPr>
           </w:pPr>
-          <w:hyperlink w:anchor="_Toc527164718" w:history="1">
+          <w:hyperlink w:anchor="_Toc19365420" w:history="1">
             <w:r>
               <w:rPr>
                 <w:rStyle w:val="Hyperlink"/>
@@ -305,7 +305,7 @@
                 <w:noProof/>
                 <w:webHidden/>
               </w:rPr>
-              <w:instrText xml:space="preserve"> PAGEREF _Toc527164718 \h </w:instrText>
+              <w:instrText xml:space="preserve"> PAGEREF _Toc19365420 \h </w:instrText>
             </w:r>
             <w:r>
               <w:rPr>
@@ -348,7 +348,7 @@
               <w:lang w:bidi="ar-SA"/>
             </w:rPr>
           </w:pPr>
-          <w:hyperlink w:anchor="_Toc527164719" w:history="1">
+          <w:hyperlink w:anchor="_Toc19365421" w:history="1">
             <w:r>
               <w:rPr>
                 <w:rStyle w:val="Hyperlink"/>
@@ -375,7 +375,7 @@
                 <w:noProof/>
                 <w:webHidden/>
               </w:rPr>
-              <w:instrText xml:space="preserve"> PAGEREF _Toc527164719 \h </w:instrText>
+              <w:instrText xml:space="preserve"> PAGEREF _Toc19365421 \h </w:instrText>
             </w:r>
             <w:r>
               <w:rPr>
@@ -418,7 +418,7 @@
               <w:lang w:bidi="ar-SA"/>
             </w:rPr>
           </w:pPr>
-          <w:hyperlink w:anchor="_Toc527164720" w:history="1">
+          <w:hyperlink w:anchor="_Toc19365422" w:history="1">
             <w:r>
               <w:rPr>
                 <w:rStyle w:val="Hyperlink"/>
@@ -445,7 +445,7 @@
                 <w:noProof/>
                 <w:webHidden/>
               </w:rPr>
-              <w:instrText xml:space="preserve"> PAGEREF _Toc527164720 \h </w:instrText>
+              <w:instrText xml:space="preserve"> PAGEREF _Toc19365422 \h </w:instrText>
             </w:r>
             <w:r>
               <w:rPr>
@@ -488,7 +488,7 @@
               <w:lang w:bidi="ar-SA"/>
             </w:rPr>
           </w:pPr>
-          <w:hyperlink w:anchor="_Toc527164721" w:history="1">
+          <w:hyperlink w:anchor="_Toc19365423" w:history="1">
             <w:r>
               <w:rPr>
                 <w:rStyle w:val="Hyperlink"/>
@@ -515,7 +515,7 @@
                 <w:noProof/>
                 <w:webHidden/>
               </w:rPr>
-              <w:instrText xml:space="preserve"> PAGEREF _Toc527164721 \h </w:instrText>
+              <w:instrText xml:space="preserve"> PAGEREF _Toc19365423 \h </w:instrText>
             </w:r>
             <w:r>
               <w:rPr>
@@ -558,7 +558,7 @@
               <w:lang w:bidi="ar-SA"/>
             </w:rPr>
           </w:pPr>
-          <w:hyperlink w:anchor="_Toc527164722" w:history="1">
+          <w:hyperlink w:anchor="_Toc19365424" w:history="1">
             <w:r>
               <w:rPr>
                 <w:rStyle w:val="Hyperlink"/>
@@ -585,7 +585,7 @@
                 <w:noProof/>
                 <w:webHidden/>
               </w:rPr>
-              <w:instrText xml:space="preserve"> PAGEREF _Toc527164722 \h </w:instrText>
+              <w:instrText xml:space="preserve"> PAGEREF _Toc19365424 \h </w:instrText>
             </w:r>
             <w:r>
               <w:rPr>
@@ -628,7 +628,7 @@
               <w:lang w:bidi="ar-SA"/>
             </w:rPr>
           </w:pPr>
-          <w:hyperlink w:anchor="_Toc527164723" w:history="1">
+          <w:hyperlink w:anchor="_Toc19365425" w:history="1">
             <w:r>
               <w:rPr>
                 <w:rStyle w:val="Hyperlink"/>
@@ -655,7 +655,7 @@
                 <w:noProof/>
                 <w:webHidden/>
               </w:rPr>
-              <w:instrText xml:space="preserve"> PAGEREF _Toc527164723 \h </w:instrText>
+              <w:instrText xml:space="preserve"> PAGEREF _Toc19365425 \h </w:instrText>
             </w:r>
             <w:r>
               <w:rPr>
@@ -698,7 +698,7 @@
               <w:lang w:bidi="ar-SA"/>
             </w:rPr>
           </w:pPr>
-          <w:hyperlink w:anchor="_Toc527164724" w:history="1">
+          <w:hyperlink w:anchor="_Toc19365426" w:history="1">
             <w:r>
               <w:rPr>
                 <w:rStyle w:val="Hyperlink"/>
@@ -725,7 +725,7 @@
                 <w:noProof/>
                 <w:webHidden/>
               </w:rPr>
-              <w:instrText xml:space="preserve"> PAGEREF _Toc527164724 \h </w:instrText>
+              <w:instrText xml:space="preserve"> PAGEREF _Toc19365426 \h </w:instrText>
             </w:r>
             <w:r>
               <w:rPr>
@@ -768,7 +768,7 @@
               <w:lang w:bidi="ar-SA"/>
             </w:rPr>
           </w:pPr>
-          <w:hyperlink w:anchor="_Toc527164725" w:history="1">
+          <w:hyperlink w:anchor="_Toc19365427" w:history="1">
             <w:r>
               <w:rPr>
                 <w:rStyle w:val="Hyperlink"/>
@@ -795,7 +795,7 @@
                 <w:noProof/>
                 <w:webHidden/>
               </w:rPr>
-              <w:instrText xml:space="preserve"> PAGEREF _Toc527164725 \h </w:instrText>
+              <w:instrText xml:space="preserve"> PAGEREF _Toc19365427 \h </w:instrText>
             </w:r>
             <w:r>
               <w:rPr>
@@ -838,13 +838,13 @@
               <w:lang w:bidi="ar-SA"/>
             </w:rPr>
           </w:pPr>
-          <w:hyperlink w:anchor="_Toc527164726" w:history="1">
+          <w:hyperlink w:anchor="_Toc19365428" w:history="1">
             <w:r>
               <w:rPr>
                 <w:rStyle w:val="Hyperlink"/>
                 <w:noProof/>
               </w:rPr>
-              <w:t>Using jupyter notebok with conda</w:t>
+              <w:t>Troubleshooting</w:t>
             </w:r>
             <w:r>
               <w:rPr>
@@ -865,7 +865,7 @@
                 <w:noProof/>
                 <w:webHidden/>
               </w:rPr>
-              <w:instrText xml:space="preserve"> PAGEREF _Toc527164726 \h </w:instrText>
+              <w:instrText xml:space="preserve"> PAGEREF _Toc19365428 \h </w:instrText>
             </w:r>
             <w:r>
               <w:rPr>
@@ -885,7 +885,7 @@
                 <w:noProof/>
                 <w:webHidden/>
               </w:rPr>
-              <w:t>4</w:t>
+              <w:t>5</w:t>
             </w:r>
             <w:r>
               <w:rPr>
@@ -908,14 +908,13 @@
               <w:lang w:bidi="ar-SA"/>
             </w:rPr>
           </w:pPr>
-          <w:hyperlink w:anchor="_Toc527164727" w:history="1">
+          <w:hyperlink w:anchor="_Toc19365429" w:history="1">
             <w:r>
               <w:rPr>
                 <w:rStyle w:val="Hyperlink"/>
-                <w:rFonts w:ascii="Consolas" w:hAnsi="Consolas"/>
-                <w:noProof/>
-              </w:rPr>
-              <w:t>Allow use of a conda environment</w:t>
+                <w:noProof/>
+              </w:rPr>
+              <w:t>Unable to Save and Checkpoint;  ‘_xsrf’ argument missing from POST advisory</w:t>
             </w:r>
             <w:r>
               <w:rPr>
@@ -936,7 +935,7 @@
                 <w:noProof/>
                 <w:webHidden/>
               </w:rPr>
-              <w:instrText xml:space="preserve"> PAGEREF _Toc527164727 \h </w:instrText>
+              <w:instrText xml:space="preserve"> PAGEREF _Toc19365429 \h </w:instrText>
             </w:r>
             <w:r>
               <w:rPr>
@@ -956,7 +955,7 @@
                 <w:noProof/>
                 <w:webHidden/>
               </w:rPr>
-              <w:t>4</w:t>
+              <w:t>5</w:t>
             </w:r>
             <w:r>
               <w:rPr>
@@ -979,12 +978,153 @@
               <w:lang w:bidi="ar-SA"/>
             </w:rPr>
           </w:pPr>
-          <w:hyperlink w:anchor="_Toc527164728" w:history="1">
+          <w:hyperlink w:anchor="_Toc19365430" w:history="1">
             <w:r>
               <w:rPr>
                 <w:rStyle w:val="Hyperlink"/>
                 <w:noProof/>
               </w:rPr>
+              <w:t>Using jupyter notebok with conda</w:t>
+            </w:r>
+            <w:r>
+              <w:rPr>
+                <w:noProof/>
+                <w:webHidden/>
+              </w:rPr>
+              <w:tab/>
+            </w:r>
+            <w:r>
+              <w:rPr>
+                <w:noProof/>
+                <w:webHidden/>
+              </w:rPr>
+              <w:fldChar w:fldCharType="begin"/>
+            </w:r>
+            <w:r>
+              <w:rPr>
+                <w:noProof/>
+                <w:webHidden/>
+              </w:rPr>
+              <w:instrText xml:space="preserve"> PAGEREF _Toc19365430 \h </w:instrText>
+            </w:r>
+            <w:r>
+              <w:rPr>
+                <w:noProof/>
+                <w:webHidden/>
+              </w:rPr>
+            </w:r>
+            <w:r>
+              <w:rPr>
+                <w:noProof/>
+                <w:webHidden/>
+              </w:rPr>
+              <w:fldChar w:fldCharType="separate"/>
+            </w:r>
+            <w:r>
+              <w:rPr>
+                <w:noProof/>
+                <w:webHidden/>
+              </w:rPr>
+              <w:t>5</w:t>
+            </w:r>
+            <w:r>
+              <w:rPr>
+                <w:noProof/>
+                <w:webHidden/>
+              </w:rPr>
+              <w:fldChar w:fldCharType="end"/>
+            </w:r>
+          </w:hyperlink>
+        </w:p>
+        <w:p>
+          <w:pPr>
+            <w:pStyle w:val="TOC2"/>
+            <w:tabs>
+              <w:tab w:val="right" w:leader="dot" w:pos="10520"/>
+            </w:tabs>
+            <w:rPr>
+              <w:rFonts w:eastAsiaTheme="minorEastAsia" w:cstheme="minorBidi"/>
+              <w:noProof/>
+              <w:lang w:bidi="ar-SA"/>
+            </w:rPr>
+          </w:pPr>
+          <w:hyperlink w:anchor="_Toc19365431" w:history="1">
+            <w:r>
+              <w:rPr>
+                <w:rStyle w:val="Hyperlink"/>
+                <w:rFonts w:ascii="Consolas" w:hAnsi="Consolas"/>
+                <w:noProof/>
+              </w:rPr>
+              <w:t>Allow use of a conda environment</w:t>
+            </w:r>
+            <w:r>
+              <w:rPr>
+                <w:noProof/>
+                <w:webHidden/>
+              </w:rPr>
+              <w:tab/>
+            </w:r>
+            <w:r>
+              <w:rPr>
+                <w:noProof/>
+                <w:webHidden/>
+              </w:rPr>
+              <w:fldChar w:fldCharType="begin"/>
+            </w:r>
+            <w:r>
+              <w:rPr>
+                <w:noProof/>
+                <w:webHidden/>
+              </w:rPr>
+              <w:instrText xml:space="preserve"> PAGEREF _Toc19365431 \h </w:instrText>
+            </w:r>
+            <w:r>
+              <w:rPr>
+                <w:noProof/>
+                <w:webHidden/>
+              </w:rPr>
+            </w:r>
+            <w:r>
+              <w:rPr>
+                <w:noProof/>
+                <w:webHidden/>
+              </w:rPr>
+              <w:fldChar w:fldCharType="separate"/>
+            </w:r>
+            <w:r>
+              <w:rPr>
+                <w:noProof/>
+                <w:webHidden/>
+              </w:rPr>
+              <w:t>5</w:t>
+            </w:r>
+            <w:r>
+              <w:rPr>
+                <w:noProof/>
+                <w:webHidden/>
+              </w:rPr>
+              <w:fldChar w:fldCharType="end"/>
+            </w:r>
+          </w:hyperlink>
+        </w:p>
+        <w:p>
+          <w:pPr>
+            <w:pStyle w:val="TOC1"/>
+            <w:tabs>
+              <w:tab w:val="right" w:leader="dot" w:pos="10520"/>
+            </w:tabs>
+            <w:rPr>
+              <w:rFonts w:eastAsiaTheme="minorEastAsia" w:cstheme="minorBidi"/>
+              <w:noProof/>
+              <w:lang w:bidi="ar-SA"/>
+            </w:rPr>
+          </w:pPr>
+          <w:hyperlink w:anchor="_Toc19365432" w:history="1">
+            <w:r>
+              <w:rPr>
+                <w:rStyle w:val="Hyperlink"/>
+                <w:noProof/>
+              </w:rPr>
               <w:t>Where iPython notebooks are stored</w:t>
             </w:r>
             <w:r>
@@ -1006,7 +1146,7 @@
                 <w:noProof/>
                 <w:webHidden/>
               </w:rPr>
-              <w:instrText xml:space="preserve"> PAGEREF _Toc527164728 \h </w:instrText>
+              <w:instrText xml:space="preserve"> PAGEREF _Toc19365432 \h </w:instrText>
             </w:r>
             <w:r>
               <w:rPr>
@@ -1065,7 +1205,7 @@
       <w:pPr>
         <w:pStyle w:val="Heading1"/>
       </w:pPr>
-      <w:bookmarkStart w:id="2" w:name="_Toc527164716"/>
+      <w:bookmarkStart w:id="2" w:name="_Toc19365418"/>
       <w:r>
         <w:lastRenderedPageBreak/>
         <w:t>Compress a Directory for Download and Transfer</w:t>
@@ -1244,7 +1384,7 @@
                     <pic:cNvPicPr/>
                   </pic:nvPicPr>
                   <pic:blipFill>
-                    <a:blip r:embed="rId5"/>
+                    <a:blip r:embed="rId6"/>
                     <a:stretch>
                       <a:fillRect/>
                     </a:stretch>
@@ -1272,7 +1412,7 @@
       <w:pPr>
         <w:pStyle w:val="Heading1"/>
       </w:pPr>
-      <w:bookmarkStart w:id="3" w:name="_Toc527164717"/>
+      <w:bookmarkStart w:id="3" w:name="_Toc19365419"/>
       <w:r>
         <w:t>Execute OS Commands</w:t>
       </w:r>
@@ -1358,7 +1498,7 @@
       <w:pPr>
         <w:pStyle w:val="Heading1"/>
       </w:pPr>
-      <w:bookmarkStart w:id="4" w:name="_Toc527164718"/>
+      <w:bookmarkStart w:id="4" w:name="_Toc19365420"/>
       <w:r>
         <w:lastRenderedPageBreak/>
         <w:t>Force plots to be inline</w:t>
@@ -1394,7 +1534,7 @@
                     </pic:cNvPicPr>
                   </pic:nvPicPr>
                   <pic:blipFill>
-                    <a:blip r:embed="rId6" cstate="print"/>
+                    <a:blip r:embed="rId7" cstate="print"/>
                     <a:srcRect/>
                     <a:stretch>
                       <a:fillRect/>
@@ -1428,7 +1568,7 @@
       <w:pPr>
         <w:pStyle w:val="Heading1"/>
       </w:pPr>
-      <w:bookmarkStart w:id="5" w:name="_Toc527164719"/>
+      <w:bookmarkStart w:id="5" w:name="_Toc19365421"/>
       <w:r>
         <w:t>Open iPython notebook</w:t>
       </w:r>
@@ -1510,7 +1650,7 @@
       <w:pPr>
         <w:pStyle w:val="Heading1"/>
       </w:pPr>
-      <w:bookmarkStart w:id="6" w:name="_Toc527164720"/>
+      <w:bookmarkStart w:id="6" w:name="_Toc19365422"/>
       <w:r>
         <w:t>Open jupyter notebook</w:t>
       </w:r>
@@ -2051,7 +2191,7 @@
       <w:pPr>
         <w:pStyle w:val="Heading1"/>
       </w:pPr>
-      <w:bookmarkStart w:id="7" w:name="_Toc527164721"/>
+      <w:bookmarkStart w:id="7" w:name="_Toc19365423"/>
       <w:r>
         <w:t>Open Multiple Notebooks Simultaneously</w:t>
       </w:r>
@@ -2068,7 +2208,7 @@
       <w:pPr>
         <w:pStyle w:val="Heading1"/>
       </w:pPr>
-      <w:bookmarkStart w:id="8" w:name="_Toc527164722"/>
+      <w:bookmarkStart w:id="8" w:name="_Toc19365424"/>
       <w:r>
         <w:t>Querying the Underlying Hadoop System</w:t>
       </w:r>
@@ -2079,7 +2219,7 @@
       <w:pPr>
         <w:pStyle w:val="Heading2"/>
       </w:pPr>
-      <w:bookmarkStart w:id="9" w:name="_Toc527164723"/>
+      <w:bookmarkStart w:id="9" w:name="_Toc19365425"/>
       <w:r>
         <w:t>Display Detailed Hadoop Memory Usage</w:t>
       </w:r>
@@ -2185,7 +2325,7 @@
       <w:pPr>
         <w:pStyle w:val="Heading2"/>
       </w:pPr>
-      <w:bookmarkStart w:id="10" w:name="_Toc527164724"/>
+      <w:bookmarkStart w:id="10" w:name="_Toc19365426"/>
       <w:r>
         <w:t>Display Total Hadoop Data Storage for a User</w:t>
       </w:r>
@@ -2251,7 +2391,7 @@
       <w:pPr>
         <w:pStyle w:val="Heading1"/>
       </w:pPr>
-      <w:bookmarkStart w:id="11" w:name="_Toc527164725"/>
+      <w:bookmarkStart w:id="11" w:name="_Toc19365427"/>
       <w:r>
         <w:t>Read Parquet Data Files</w:t>
       </w:r>
@@ -2479,13 +2619,122 @@
     </w:p>
     <w:p>
       <w:pPr>
+        <w:spacing w:after="200" w:line="276" w:lineRule="auto"/>
+        <w:rPr>
+          <w:rFonts w:asciiTheme="majorHAnsi" w:eastAsiaTheme="majorEastAsia" w:hAnsiTheme="majorHAnsi"/>
+          <w:b/>
+          <w:bCs/>
+          <w:kern w:val="32"/>
+          <w:sz w:val="32"/>
+          <w:szCs w:val="32"/>
+        </w:rPr>
+      </w:pPr>
+      <w:r>
+        <w:br w:type="page"/>
+      </w:r>
+    </w:p>
+    <w:p>
+      <w:pPr>
         <w:pStyle w:val="Heading1"/>
       </w:pPr>
-      <w:bookmarkStart w:id="12" w:name="_Toc527164726"/>
+      <w:bookmarkStart w:id="12" w:name="_Toc19365428"/>
+      <w:r>
+        <w:lastRenderedPageBreak/>
+        <w:t>Troubleshooting</w:t>
+      </w:r>
+      <w:bookmarkEnd w:id="12"/>
+    </w:p>
+    <w:p>
+      <w:pPr>
+        <w:pStyle w:val="Heading2"/>
+      </w:pPr>
+      <w:bookmarkStart w:id="13" w:name="_Toc19365429"/>
+      <w:r>
+        <w:t>Unable to Save and Checkpoint;  ‘_xsrf’ argument missing from POST advisory</w:t>
+      </w:r>
+      <w:bookmarkEnd w:id="13"/>
+    </w:p>
+    <w:p>
+      <w:pPr>
+        <w:pStyle w:val="ListParagraph"/>
+        <w:numPr>
+          <w:ilvl w:val="0"/>
+          <w:numId w:val="1"/>
+        </w:numPr>
+      </w:pPr>
+      <w:r>
+        <w:t>Refresh using the browser:</w:t>
+      </w:r>
+    </w:p>
+    <w:p>
+      <w:pPr>
+        <w:pStyle w:val="ListParagraph"/>
+      </w:pPr>
+      <w:r>
+        <w:drawing>
+          <wp:inline distT="0" distB="0" distL="0" distR="0" wp14:anchorId="32B3E3B1" wp14:editId="3A32CFDF">
+            <wp:extent cx="6426200" cy="1016000"/>
+            <wp:effectExtent l="0" t="0" r="0" b="0"/>
+            <wp:docPr id="4" name="Picture 4"/>
+            <wp:cNvGraphicFramePr>
+              <a:graphicFrameLocks xmlns:a="http://schemas.openxmlformats.org/drawingml/2006/main" noChangeAspect="1"/>
+            </wp:cNvGraphicFramePr>
+            <a:graphic xmlns:a="http://schemas.openxmlformats.org/drawingml/2006/main">
+              <a:graphicData uri="http://schemas.openxmlformats.org/drawingml/2006/picture">
+                <pic:pic xmlns:pic="http://schemas.openxmlformats.org/drawingml/2006/picture">
+                  <pic:nvPicPr>
+                    <pic:cNvPr id="1" name=""/>
+                    <pic:cNvPicPr/>
+                  </pic:nvPicPr>
+                  <pic:blipFill>
+                    <a:blip r:embed="rId8"/>
+                    <a:stretch>
+                      <a:fillRect/>
+                    </a:stretch>
+                  </pic:blipFill>
+                  <pic:spPr>
+                    <a:xfrm>
+                      <a:off x="0" y="0"/>
+                      <a:ext cx="6426200" cy="1016000"/>
+                    </a:xfrm>
+                    <a:prstGeom prst="rect">
+                      <a:avLst/>
+                    </a:prstGeom>
+                  </pic:spPr>
+                </pic:pic>
+              </a:graphicData>
+            </a:graphic>
+          </wp:inline>
+        </w:drawing>
+      </w:r>
+    </w:p>
+    <w:p>
+      <w:pPr>
+        <w:pStyle w:val="ListParagraph"/>
+        <w:numPr>
+          <w:ilvl w:val="0"/>
+          <w:numId w:val="1"/>
+        </w:numPr>
+      </w:pPr>
+      <w:r>
+        <w:t>Then save and checkpoint.</w:t>
+      </w:r>
+    </w:p>
+    <w:p>
+      <w:pPr>
+        <w:pStyle w:val="ListParagraph"/>
+      </w:pPr>
+    </w:p>
+    <w:p/>
+    <w:p>
+      <w:pPr>
+        <w:pStyle w:val="Heading1"/>
+      </w:pPr>
+      <w:bookmarkStart w:id="14" w:name="_Toc19365430"/>
       <w:r>
         <w:t>Using jupyter notebok with conda</w:t>
       </w:r>
-      <w:bookmarkEnd w:id="12"/>
+      <w:bookmarkEnd w:id="14"/>
     </w:p>
     <w:p>
       <w:pPr>
@@ -2498,7 +2747,7 @@
           <w:szCs w:val="18"/>
         </w:rPr>
       </w:pPr>
-      <w:bookmarkStart w:id="13" w:name="_Toc527164727"/>
+      <w:bookmarkStart w:id="15" w:name="_Toc19365431"/>
       <w:r>
         <w:rPr>
           <w:rStyle w:val="nb"/>
@@ -2509,7 +2758,7 @@
         </w:rPr>
         <w:t>Allow use of a conda environment</w:t>
       </w:r>
-      <w:bookmarkEnd w:id="13"/>
+      <w:bookmarkEnd w:id="15"/>
     </w:p>
     <w:p>
       <w:pPr>
@@ -2651,7 +2900,6 @@
     <w:p/>
     <w:p>
       <w:r>
-        <w:lastRenderedPageBreak/>
         <w:t>This allows the use of a specific environment inside of jupyter notebooks, usable like:</w:t>
       </w:r>
     </w:p>
@@ -2677,7 +2925,7 @@
                     <pic:cNvPicPr/>
                   </pic:nvPicPr>
                   <pic:blipFill>
-                    <a:blip r:embed="rId7"/>
+                    <a:blip r:embed="rId9"/>
                     <a:stretch>
                       <a:fillRect/>
                     </a:stretch>
@@ -2703,11 +2951,11 @@
       <w:pPr>
         <w:pStyle w:val="Heading1"/>
       </w:pPr>
-      <w:bookmarkStart w:id="14" w:name="_Toc527164728"/>
+      <w:bookmarkStart w:id="16" w:name="_Toc19365432"/>
       <w:r>
         <w:t>Where iPython notebooks are stored</w:t>
       </w:r>
-      <w:bookmarkEnd w:id="14"/>
+      <w:bookmarkEnd w:id="16"/>
     </w:p>
     <w:p>
       <w:pPr>
@@ -2730,6 +2978,103 @@
     </w:sectPr>
   </w:body>
 </w:document>
+</file>
+
+<file path=word/numbering.xml><?xml version="1.0" encoding="utf-8"?>
+<w:numbering xmlns:wpc="http://schemas.microsoft.com/office/word/2010/wordprocessingCanvas" xmlns:cx="http://schemas.microsoft.com/office/drawing/2014/chartex" xmlns:cx1="http://schemas.microsoft.com/office/drawing/2015/9/8/chartex" xmlns:cx2="http://schemas.microsoft.com/office/drawing/2015/10/21/chartex" xmlns:cx3="http://schemas.microsoft.com/office/drawing/2016/5/9/chartex" xmlns:cx4="http://schemas.microsoft.com/office/drawing/2016/5/10/chartex" xmlns:cx5="http://schemas.microsoft.com/office/drawing/2016/5/11/chartex" xmlns:cx6="http://schemas.microsoft.com/office/drawing/2016/5/12/chartex" xmlns:cx7="http://schemas.microsoft.com/office/drawing/2016/5/13/chartex" xmlns:cx8="http://schemas.microsoft.com/office/drawing/2016/5/14/chartex" xmlns:mc="http://schemas.openxmlformats.org/markup-compatibility/2006" xmlns:aink="http://schemas.microsoft.com/office/drawing/2016/ink" xmlns:am3d="http://schemas.microsoft.com/office/drawing/2017/model3d" xmlns:o="urn:schemas-microsoft-com:office:office" xmlns:r="http://schemas.openxmlformats.org/officeDocument/2006/relationships" xmlns:m="http://schemas.openxmlformats.org/officeDocument/2006/math" xmlns:v="urn:schemas-microsoft-com:vml" xmlns:wp14="http://schemas.microsoft.com/office/word/2010/wordprocessingDrawing" xmlns:wp="http://schemas.openxmlformats.org/drawingml/2006/wordprocessingDrawing" xmlns:w10="urn:schemas-microsoft-com:office:word" xmlns:w="http://schemas.openxmlformats.org/wordprocessingml/2006/main" xmlns:w14="http://schemas.microsoft.com/office/word/2010/wordml" xmlns:w15="http://schemas.microsoft.com/office/word/2012/wordml" xmlns:w16cid="http://schemas.microsoft.com/office/word/2016/wordml/cid" xmlns:w16se="http://schemas.microsoft.com/office/word/2015/wordml/symex" xmlns:wpg="http://schemas.microsoft.com/office/word/2010/wordprocessingGroup" xmlns:wpi="http://schemas.microsoft.com/office/word/2010/wordprocessingInk" xmlns:wne="http://schemas.microsoft.com/office/word/2006/wordml" xmlns:wps="http://schemas.microsoft.com/office/word/2010/wordprocessingShape" mc:Ignorable="w14 w15 w16se w16cid wp14">
+  <w:abstractNum w:abstractNumId="0" w15:restartNumberingAfterBreak="0">
+    <w:nsid w:val="28E055F6"/>
+    <w:multiLevelType w:val="hybridMultilevel"/>
+    <w:tmpl w:val="96083F8A"/>
+    <w:lvl w:ilvl="0" w:tplc="04090011">
+      <w:start w:val="1"/>
+      <w:numFmt w:val="decimal"/>
+      <w:lvlText w:val="%1)"/>
+      <w:lvlJc w:val="left"/>
+      <w:pPr>
+        <w:ind w:left="720" w:hanging="360"/>
+      </w:pPr>
+      <w:rPr>
+        <w:rFonts w:hint="default"/>
+      </w:rPr>
+    </w:lvl>
+    <w:lvl w:ilvl="1" w:tplc="04090019" w:tentative="1">
+      <w:start w:val="1"/>
+      <w:numFmt w:val="lowerLetter"/>
+      <w:lvlText w:val="%2."/>
+      <w:lvlJc w:val="left"/>
+      <w:pPr>
+        <w:ind w:left="1440" w:hanging="360"/>
+      </w:pPr>
+    </w:lvl>
+    <w:lvl w:ilvl="2" w:tplc="0409001B" w:tentative="1">
+      <w:start w:val="1"/>
+      <w:numFmt w:val="lowerRoman"/>
+      <w:lvlText w:val="%3."/>
+      <w:lvlJc w:val="right"/>
+      <w:pPr>
+        <w:ind w:left="2160" w:hanging="180"/>
+      </w:pPr>
+    </w:lvl>
+    <w:lvl w:ilvl="3" w:tplc="0409000F" w:tentative="1">
+      <w:start w:val="1"/>
+      <w:numFmt w:val="decimal"/>
+      <w:lvlText w:val="%4."/>
+      <w:lvlJc w:val="left"/>
+      <w:pPr>
+        <w:ind w:left="2880" w:hanging="360"/>
+      </w:pPr>
+    </w:lvl>
+    <w:lvl w:ilvl="4" w:tplc="04090019" w:tentative="1">
+      <w:start w:val="1"/>
+      <w:numFmt w:val="lowerLetter"/>
+      <w:lvlText w:val="%5."/>
+      <w:lvlJc w:val="left"/>
+      <w:pPr>
+        <w:ind w:left="3600" w:hanging="360"/>
+      </w:pPr>
+    </w:lvl>
+    <w:lvl w:ilvl="5" w:tplc="0409001B" w:tentative="1">
+      <w:start w:val="1"/>
+      <w:numFmt w:val="lowerRoman"/>
+      <w:lvlText w:val="%6."/>
+      <w:lvlJc w:val="right"/>
+      <w:pPr>
+        <w:ind w:left="4320" w:hanging="180"/>
+      </w:pPr>
+    </w:lvl>
+    <w:lvl w:ilvl="6" w:tplc="0409000F" w:tentative="1">
+      <w:start w:val="1"/>
+      <w:numFmt w:val="decimal"/>
+      <w:lvlText w:val="%7."/>
+      <w:lvlJc w:val="left"/>
+      <w:pPr>
+        <w:ind w:left="5040" w:hanging="360"/>
+      </w:pPr>
+    </w:lvl>
+    <w:lvl w:ilvl="7" w:tplc="04090019" w:tentative="1">
+      <w:start w:val="1"/>
+      <w:numFmt w:val="lowerLetter"/>
+      <w:lvlText w:val="%8."/>
+      <w:lvlJc w:val="left"/>
+      <w:pPr>
+        <w:ind w:left="5760" w:hanging="360"/>
+      </w:pPr>
+    </w:lvl>
+    <w:lvl w:ilvl="8" w:tplc="0409001B" w:tentative="1">
+      <w:start w:val="1"/>
+      <w:numFmt w:val="lowerRoman"/>
+      <w:lvlText w:val="%9."/>
+      <w:lvlJc w:val="right"/>
+      <w:pPr>
+        <w:ind w:left="6480" w:hanging="180"/>
+      </w:pPr>
+    </w:lvl>
+  </w:abstractNum>
+  <w:num w:numId="1">
+    <w:abstractNumId w:val="0"/>
+  </w:num>
+</w:numbering>
 </file>
 
 <file path=word/styles.xml><?xml version="1.0" encoding="utf-8"?>
@@ -2749,7 +3094,7 @@
       </w:pPr>
     </w:pPrDefault>
   </w:docDefaults>
-  <w:latentStyles w:defLockedState="0" w:defUIPriority="99" w:defSemiHidden="0" w:defUnhideWhenUsed="0" w:defQFormat="0" w:count="375">
+  <w:latentStyles w:defLockedState="0" w:defUIPriority="99" w:defSemiHidden="0" w:defUnhideWhenUsed="0" w:defQFormat="0" w:count="377">
     <w:lsdException w:name="Normal" w:uiPriority="0" w:qFormat="1"/>
     <w:lsdException w:name="heading 1" w:uiPriority="9" w:qFormat="1"/>
     <w:lsdException w:name="heading 2" w:semiHidden="1" w:uiPriority="9" w:unhideWhenUsed="1" w:qFormat="1"/>
@@ -2855,7 +3200,6 @@
     <w:lsdException w:name="HTML Sample" w:semiHidden="1" w:unhideWhenUsed="1"/>
     <w:lsdException w:name="HTML Typewriter" w:semiHidden="1" w:unhideWhenUsed="1"/>
     <w:lsdException w:name="HTML Variable" w:semiHidden="1" w:unhideWhenUsed="1"/>
-    <w:lsdException w:name="Normal Table" w:semiHidden="1" w:unhideWhenUsed="1"/>
     <w:lsdException w:name="annotation subject" w:semiHidden="1" w:unhideWhenUsed="1"/>
     <w:lsdException w:name="No List" w:semiHidden="1" w:unhideWhenUsed="1"/>
     <w:lsdException w:name="Outline List 1" w:semiHidden="1" w:unhideWhenUsed="1"/>
@@ -2901,11 +3245,9 @@
     <w:lsdException w:name="Table Subtle 1" w:semiHidden="1" w:unhideWhenUsed="1"/>
     <w:lsdException w:name="Table Subtle 2" w:semiHidden="1" w:unhideWhenUsed="1"/>
     <w:lsdException w:name="Table Web 1" w:semiHidden="1" w:unhideWhenUsed="1"/>
-    <w:lsdException w:name="Table Web 2" w:semiHidden="1" w:unhideWhenUsed="1"/>
     <w:lsdException w:name="Table Web 3" w:semiHidden="1" w:unhideWhenUsed="1"/>
     <w:lsdException w:name="Balloon Text" w:semiHidden="1" w:unhideWhenUsed="1"/>
     <w:lsdException w:name="Table Grid" w:uiPriority="59"/>
-    <w:lsdException w:name="Table Theme" w:semiHidden="1" w:unhideWhenUsed="1"/>
     <w:lsdException w:name="Placeholder Text" w:semiHidden="1"/>
     <w:lsdException w:name="No Spacing" w:uiPriority="1" w:qFormat="1"/>
     <w:lsdException w:name="Light Shading" w:uiPriority="60"/>
@@ -3123,6 +3465,8 @@
     <w:lsdException w:name="List Table 7 Colorful Accent 6" w:uiPriority="52"/>
     <w:lsdException w:name="Mention" w:semiHidden="1" w:unhideWhenUsed="1"/>
     <w:lsdException w:name="Smart Hyperlink" w:semiHidden="1" w:unhideWhenUsed="1"/>
+    <w:lsdException w:name="Smart Link" w:semiHidden="1" w:unhideWhenUsed="1"/>
+    <w:lsdException w:name="Smart Link Error" w:semiHidden="1" w:unhideWhenUsed="1"/>
   </w:latentStyles>
   <w:style w:type="paragraph" w:default="1" w:styleId="Normal">
     <w:name w:val="Normal"/>
@@ -4154,7 +4498,7 @@
 </file>
 
 <file path=customXml/itemProps1.xml><?xml version="1.0" encoding="utf-8"?>
-<ds:datastoreItem xmlns:ds="http://schemas.openxmlformats.org/officeDocument/2006/customXml" ds:itemID="{E7AAB3A2-1372-C545-9DA2-652823DCE15B}">
+<ds:datastoreItem xmlns:ds="http://schemas.openxmlformats.org/officeDocument/2006/customXml" ds:itemID="{A21E0A8D-4355-E54C-8068-9390C303CF66}">
   <ds:schemaRefs>
     <ds:schemaRef ds:uri="http://schemas.openxmlformats.org/officeDocument/2006/bibliography"/>
   </ds:schemaRefs>

</xml_diff>

<commit_message>
Added second means to launch a jupyter notebook on a mac using source activate
</commit_message>
<xml_diff>
--- a/jupyter_cheatsheet.docx
+++ b/jupyter_cheatsheet.docx
@@ -6,7 +6,7 @@
       <w:pPr>
         <w:pStyle w:val="Title"/>
       </w:pPr>
-      <w:bookmarkStart w:id="0" w:name="_Toc19365417"/>
+      <w:bookmarkStart w:id="0" w:name="_Toc22713151"/>
       <w:r>
         <w:t>jupyter</w:t>
       </w:r>
@@ -44,8 +44,6 @@
           <w:r>
             <w:t>Contents</w:t>
           </w:r>
-          <w:bookmarkStart w:id="1" w:name="_GoBack"/>
-          <w:bookmarkEnd w:id="1"/>
         </w:p>
         <w:p>
           <w:pPr>
@@ -68,7 +66,7 @@
           <w:r>
             <w:fldChar w:fldCharType="separate"/>
           </w:r>
-          <w:hyperlink w:anchor="_Toc19365417" w:history="1">
+          <w:hyperlink w:anchor="_Toc22713151" w:history="1">
             <w:r>
               <w:rPr>
                 <w:rStyle w:val="Hyperlink"/>
@@ -95,7 +93,7 @@
                 <w:noProof/>
                 <w:webHidden/>
               </w:rPr>
-              <w:instrText xml:space="preserve"> PAGEREF _Toc19365417 \h </w:instrText>
+              <w:instrText xml:space="preserve"> PAGEREF _Toc22713151 \h </w:instrText>
             </w:r>
             <w:r>
               <w:rPr>
@@ -138,7 +136,7 @@
               <w:lang w:bidi="ar-SA"/>
             </w:rPr>
           </w:pPr>
-          <w:hyperlink w:anchor="_Toc19365418" w:history="1">
+          <w:hyperlink w:anchor="_Toc22713152" w:history="1">
             <w:r>
               <w:rPr>
                 <w:rStyle w:val="Hyperlink"/>
@@ -165,7 +163,7 @@
                 <w:noProof/>
                 <w:webHidden/>
               </w:rPr>
-              <w:instrText xml:space="preserve"> PAGEREF _Toc19365418 \h </w:instrText>
+              <w:instrText xml:space="preserve"> PAGEREF _Toc22713152 \h </w:instrText>
             </w:r>
             <w:r>
               <w:rPr>
@@ -208,7 +206,7 @@
               <w:lang w:bidi="ar-SA"/>
             </w:rPr>
           </w:pPr>
-          <w:hyperlink w:anchor="_Toc19365419" w:history="1">
+          <w:hyperlink w:anchor="_Toc22713153" w:history="1">
             <w:r>
               <w:rPr>
                 <w:rStyle w:val="Hyperlink"/>
@@ -235,7 +233,7 @@
                 <w:noProof/>
                 <w:webHidden/>
               </w:rPr>
-              <w:instrText xml:space="preserve"> PAGEREF _Toc19365419 \h </w:instrText>
+              <w:instrText xml:space="preserve"> PAGEREF _Toc22713153 \h </w:instrText>
             </w:r>
             <w:r>
               <w:rPr>
@@ -278,7 +276,7 @@
               <w:lang w:bidi="ar-SA"/>
             </w:rPr>
           </w:pPr>
-          <w:hyperlink w:anchor="_Toc19365420" w:history="1">
+          <w:hyperlink w:anchor="_Toc22713154" w:history="1">
             <w:r>
               <w:rPr>
                 <w:rStyle w:val="Hyperlink"/>
@@ -305,7 +303,7 @@
                 <w:noProof/>
                 <w:webHidden/>
               </w:rPr>
-              <w:instrText xml:space="preserve"> PAGEREF _Toc19365420 \h </w:instrText>
+              <w:instrText xml:space="preserve"> PAGEREF _Toc22713154 \h </w:instrText>
             </w:r>
             <w:r>
               <w:rPr>
@@ -348,7 +346,7 @@
               <w:lang w:bidi="ar-SA"/>
             </w:rPr>
           </w:pPr>
-          <w:hyperlink w:anchor="_Toc19365421" w:history="1">
+          <w:hyperlink w:anchor="_Toc22713155" w:history="1">
             <w:r>
               <w:rPr>
                 <w:rStyle w:val="Hyperlink"/>
@@ -375,7 +373,7 @@
                 <w:noProof/>
                 <w:webHidden/>
               </w:rPr>
-              <w:instrText xml:space="preserve"> PAGEREF _Toc19365421 \h </w:instrText>
+              <w:instrText xml:space="preserve"> PAGEREF _Toc22713155 \h </w:instrText>
             </w:r>
             <w:r>
               <w:rPr>
@@ -418,7 +416,7 @@
               <w:lang w:bidi="ar-SA"/>
             </w:rPr>
           </w:pPr>
-          <w:hyperlink w:anchor="_Toc19365422" w:history="1">
+          <w:hyperlink w:anchor="_Toc22713156" w:history="1">
             <w:r>
               <w:rPr>
                 <w:rStyle w:val="Hyperlink"/>
@@ -445,7 +443,7 @@
                 <w:noProof/>
                 <w:webHidden/>
               </w:rPr>
-              <w:instrText xml:space="preserve"> PAGEREF _Toc19365422 \h </w:instrText>
+              <w:instrText xml:space="preserve"> PAGEREF _Toc22713156 \h </w:instrText>
             </w:r>
             <w:r>
               <w:rPr>
@@ -466,6 +464,76 @@
                 <w:webHidden/>
               </w:rPr>
               <w:t>3</w:t>
+            </w:r>
+            <w:r>
+              <w:rPr>
+                <w:noProof/>
+                <w:webHidden/>
+              </w:rPr>
+              <w:fldChar w:fldCharType="end"/>
+            </w:r>
+          </w:hyperlink>
+        </w:p>
+        <w:p>
+          <w:pPr>
+            <w:pStyle w:val="TOC2"/>
+            <w:tabs>
+              <w:tab w:val="right" w:leader="dot" w:pos="10520"/>
+            </w:tabs>
+            <w:rPr>
+              <w:rFonts w:eastAsiaTheme="minorEastAsia" w:cstheme="minorBidi"/>
+              <w:noProof/>
+              <w:lang w:bidi="ar-SA"/>
+            </w:rPr>
+          </w:pPr>
+          <w:hyperlink w:anchor="_Toc22713157" w:history="1">
+            <w:r>
+              <w:rPr>
+                <w:rStyle w:val="Hyperlink"/>
+                <w:noProof/>
+              </w:rPr>
+              <w:t>Another way to open a jupyter notebook from the command line:</w:t>
+            </w:r>
+            <w:r>
+              <w:rPr>
+                <w:noProof/>
+                <w:webHidden/>
+              </w:rPr>
+              <w:tab/>
+            </w:r>
+            <w:r>
+              <w:rPr>
+                <w:noProof/>
+                <w:webHidden/>
+              </w:rPr>
+              <w:fldChar w:fldCharType="begin"/>
+            </w:r>
+            <w:r>
+              <w:rPr>
+                <w:noProof/>
+                <w:webHidden/>
+              </w:rPr>
+              <w:instrText xml:space="preserve"> PAGEREF _Toc22713157 \h </w:instrText>
+            </w:r>
+            <w:r>
+              <w:rPr>
+                <w:noProof/>
+                <w:webHidden/>
+              </w:rPr>
+            </w:r>
+            <w:r>
+              <w:rPr>
+                <w:noProof/>
+                <w:webHidden/>
+              </w:rPr>
+              <w:fldChar w:fldCharType="separate"/>
+            </w:r>
+            <w:r>
+              <w:rPr>
+                <w:noProof/>
+                <w:webHidden/>
+              </w:rPr>
+              <w:t>4</w:t>
             </w:r>
             <w:r>
               <w:rPr>
@@ -488,7 +556,7 @@
               <w:lang w:bidi="ar-SA"/>
             </w:rPr>
           </w:pPr>
-          <w:hyperlink w:anchor="_Toc19365423" w:history="1">
+          <w:hyperlink w:anchor="_Toc22713158" w:history="1">
             <w:r>
               <w:rPr>
                 <w:rStyle w:val="Hyperlink"/>
@@ -515,7 +583,7 @@
                 <w:noProof/>
                 <w:webHidden/>
               </w:rPr>
-              <w:instrText xml:space="preserve"> PAGEREF _Toc19365423 \h </w:instrText>
+              <w:instrText xml:space="preserve"> PAGEREF _Toc22713158 \h </w:instrText>
             </w:r>
             <w:r>
               <w:rPr>
@@ -558,7 +626,7 @@
               <w:lang w:bidi="ar-SA"/>
             </w:rPr>
           </w:pPr>
-          <w:hyperlink w:anchor="_Toc19365424" w:history="1">
+          <w:hyperlink w:anchor="_Toc22713159" w:history="1">
             <w:r>
               <w:rPr>
                 <w:rStyle w:val="Hyperlink"/>
@@ -585,7 +653,7 @@
                 <w:noProof/>
                 <w:webHidden/>
               </w:rPr>
-              <w:instrText xml:space="preserve"> PAGEREF _Toc19365424 \h </w:instrText>
+              <w:instrText xml:space="preserve"> PAGEREF _Toc22713159 \h </w:instrText>
             </w:r>
             <w:r>
               <w:rPr>
@@ -628,7 +696,7 @@
               <w:lang w:bidi="ar-SA"/>
             </w:rPr>
           </w:pPr>
-          <w:hyperlink w:anchor="_Toc19365425" w:history="1">
+          <w:hyperlink w:anchor="_Toc22713160" w:history="1">
             <w:r>
               <w:rPr>
                 <w:rStyle w:val="Hyperlink"/>
@@ -655,7 +723,7 @@
                 <w:noProof/>
                 <w:webHidden/>
               </w:rPr>
-              <w:instrText xml:space="preserve"> PAGEREF _Toc19365425 \h </w:instrText>
+              <w:instrText xml:space="preserve"> PAGEREF _Toc22713160 \h </w:instrText>
             </w:r>
             <w:r>
               <w:rPr>
@@ -698,7 +766,7 @@
               <w:lang w:bidi="ar-SA"/>
             </w:rPr>
           </w:pPr>
-          <w:hyperlink w:anchor="_Toc19365426" w:history="1">
+          <w:hyperlink w:anchor="_Toc22713161" w:history="1">
             <w:r>
               <w:rPr>
                 <w:rStyle w:val="Hyperlink"/>
@@ -725,7 +793,7 @@
                 <w:noProof/>
                 <w:webHidden/>
               </w:rPr>
-              <w:instrText xml:space="preserve"> PAGEREF _Toc19365426 \h </w:instrText>
+              <w:instrText xml:space="preserve"> PAGEREF _Toc22713161 \h </w:instrText>
             </w:r>
             <w:r>
               <w:rPr>
@@ -768,7 +836,7 @@
               <w:lang w:bidi="ar-SA"/>
             </w:rPr>
           </w:pPr>
-          <w:hyperlink w:anchor="_Toc19365427" w:history="1">
+          <w:hyperlink w:anchor="_Toc22713162" w:history="1">
             <w:r>
               <w:rPr>
                 <w:rStyle w:val="Hyperlink"/>
@@ -795,7 +863,7 @@
                 <w:noProof/>
                 <w:webHidden/>
               </w:rPr>
-              <w:instrText xml:space="preserve"> PAGEREF _Toc19365427 \h </w:instrText>
+              <w:instrText xml:space="preserve"> PAGEREF _Toc22713162 \h </w:instrText>
             </w:r>
             <w:r>
               <w:rPr>
@@ -838,7 +906,7 @@
               <w:lang w:bidi="ar-SA"/>
             </w:rPr>
           </w:pPr>
-          <w:hyperlink w:anchor="_Toc19365428" w:history="1">
+          <w:hyperlink w:anchor="_Toc22713163" w:history="1">
             <w:r>
               <w:rPr>
                 <w:rStyle w:val="Hyperlink"/>
@@ -865,7 +933,7 @@
                 <w:noProof/>
                 <w:webHidden/>
               </w:rPr>
-              <w:instrText xml:space="preserve"> PAGEREF _Toc19365428 \h </w:instrText>
+              <w:instrText xml:space="preserve"> PAGEREF _Toc22713163 \h </w:instrText>
             </w:r>
             <w:r>
               <w:rPr>
@@ -908,7 +976,7 @@
               <w:lang w:bidi="ar-SA"/>
             </w:rPr>
           </w:pPr>
-          <w:hyperlink w:anchor="_Toc19365429" w:history="1">
+          <w:hyperlink w:anchor="_Toc22713164" w:history="1">
             <w:r>
               <w:rPr>
                 <w:rStyle w:val="Hyperlink"/>
@@ -935,7 +1003,7 @@
                 <w:noProof/>
                 <w:webHidden/>
               </w:rPr>
-              <w:instrText xml:space="preserve"> PAGEREF _Toc19365429 \h </w:instrText>
+              <w:instrText xml:space="preserve"> PAGEREF _Toc22713164 \h </w:instrText>
             </w:r>
             <w:r>
               <w:rPr>
@@ -978,7 +1046,7 @@
               <w:lang w:bidi="ar-SA"/>
             </w:rPr>
           </w:pPr>
-          <w:hyperlink w:anchor="_Toc19365430" w:history="1">
+          <w:hyperlink w:anchor="_Toc22713165" w:history="1">
             <w:r>
               <w:rPr>
                 <w:rStyle w:val="Hyperlink"/>
@@ -1005,7 +1073,7 @@
                 <w:noProof/>
                 <w:webHidden/>
               </w:rPr>
-              <w:instrText xml:space="preserve"> PAGEREF _Toc19365430 \h </w:instrText>
+              <w:instrText xml:space="preserve"> PAGEREF _Toc22713165 \h </w:instrText>
             </w:r>
             <w:r>
               <w:rPr>
@@ -1048,7 +1116,7 @@
               <w:lang w:bidi="ar-SA"/>
             </w:rPr>
           </w:pPr>
-          <w:hyperlink w:anchor="_Toc19365431" w:history="1">
+          <w:hyperlink w:anchor="_Toc22713166" w:history="1">
             <w:r>
               <w:rPr>
                 <w:rStyle w:val="Hyperlink"/>
@@ -1076,7 +1144,7 @@
                 <w:noProof/>
                 <w:webHidden/>
               </w:rPr>
-              <w:instrText xml:space="preserve"> PAGEREF _Toc19365431 \h </w:instrText>
+              <w:instrText xml:space="preserve"> PAGEREF _Toc22713166 \h </w:instrText>
             </w:r>
             <w:r>
               <w:rPr>
@@ -1119,7 +1187,7 @@
               <w:lang w:bidi="ar-SA"/>
             </w:rPr>
           </w:pPr>
-          <w:hyperlink w:anchor="_Toc19365432" w:history="1">
+          <w:hyperlink w:anchor="_Toc22713167" w:history="1">
             <w:r>
               <w:rPr>
                 <w:rStyle w:val="Hyperlink"/>
@@ -1146,7 +1214,7 @@
                 <w:noProof/>
                 <w:webHidden/>
               </w:rPr>
-              <w:instrText xml:space="preserve"> PAGEREF _Toc19365432 \h </w:instrText>
+              <w:instrText xml:space="preserve"> PAGEREF _Toc22713167 \h </w:instrText>
             </w:r>
             <w:r>
               <w:rPr>
@@ -1200,12 +1268,14 @@
       <w:r>
         <w:br w:type="page"/>
       </w:r>
+      <w:bookmarkStart w:id="1" w:name="_GoBack"/>
+      <w:bookmarkEnd w:id="1"/>
     </w:p>
     <w:p>
       <w:pPr>
         <w:pStyle w:val="Heading1"/>
       </w:pPr>
-      <w:bookmarkStart w:id="2" w:name="_Toc19365418"/>
+      <w:bookmarkStart w:id="2" w:name="_Toc22713152"/>
       <w:r>
         <w:lastRenderedPageBreak/>
         <w:t>Compress a Directory for Download and Transfer</w:t>
@@ -1412,7 +1482,7 @@
       <w:pPr>
         <w:pStyle w:val="Heading1"/>
       </w:pPr>
-      <w:bookmarkStart w:id="3" w:name="_Toc19365419"/>
+      <w:bookmarkStart w:id="3" w:name="_Toc22713153"/>
       <w:r>
         <w:t>Execute OS Commands</w:t>
       </w:r>
@@ -1498,7 +1568,7 @@
       <w:pPr>
         <w:pStyle w:val="Heading1"/>
       </w:pPr>
-      <w:bookmarkStart w:id="4" w:name="_Toc19365420"/>
+      <w:bookmarkStart w:id="4" w:name="_Toc22713154"/>
       <w:r>
         <w:lastRenderedPageBreak/>
         <w:t>Force plots to be inline</w:t>
@@ -1568,7 +1638,7 @@
       <w:pPr>
         <w:pStyle w:val="Heading1"/>
       </w:pPr>
-      <w:bookmarkStart w:id="5" w:name="_Toc19365421"/>
+      <w:bookmarkStart w:id="5" w:name="_Toc22713155"/>
       <w:r>
         <w:t>Open iPython notebook</w:t>
       </w:r>
@@ -1650,7 +1720,7 @@
       <w:pPr>
         <w:pStyle w:val="Heading1"/>
       </w:pPr>
-      <w:bookmarkStart w:id="6" w:name="_Toc19365422"/>
+      <w:bookmarkStart w:id="6" w:name="_Toc22713156"/>
       <w:r>
         <w:t>Open jupyter notebook</w:t>
       </w:r>
@@ -2184,6 +2254,142 @@
     </w:p>
     <w:p>
       <w:pPr>
+        <w:pStyle w:val="Heading2"/>
+      </w:pPr>
+      <w:bookmarkStart w:id="7" w:name="_Toc22713157"/>
+      <w:r>
+        <w:lastRenderedPageBreak/>
+        <w:t>Another way</w:t>
+      </w:r>
+      <w:r>
+        <w:t xml:space="preserve"> to open a jupyter notebook from the command line</w:t>
+      </w:r>
+      <w:r>
+        <w:t>:</w:t>
+      </w:r>
+      <w:bookmarkEnd w:id="7"/>
+    </w:p>
+    <w:p>
+      <w:pPr>
+        <w:pStyle w:val="CodeStyle"/>
+      </w:pPr>
+    </w:p>
+    <w:p>
+      <w:pPr>
+        <w:pStyle w:val="CodeStyle"/>
+        <w:rPr>
+          <w:rFonts w:ascii="Menlo" w:hAnsi="Menlo" w:cs="Menlo"/>
+          <w:color w:val="000000"/>
+          <w:sz w:val="22"/>
+          <w:szCs w:val="22"/>
+          <w:lang w:bidi="ar-SA"/>
+        </w:rPr>
+      </w:pPr>
+      <w:r>
+        <w:rPr>
+          <w:rFonts w:ascii="Menlo" w:hAnsi="Menlo" w:cs="Menlo"/>
+          <w:b/>
+          <w:bCs/>
+          <w:color w:val="B42419"/>
+          <w:sz w:val="22"/>
+          <w:szCs w:val="22"/>
+          <w:lang w:bidi="ar-SA"/>
+        </w:rPr>
+        <w:t xml:space="preserve">➜  </w:t>
+      </w:r>
+      <w:r>
+        <w:rPr>
+          <w:rFonts w:ascii="Menlo" w:hAnsi="Menlo" w:cs="Menlo"/>
+          <w:b/>
+          <w:bCs/>
+          <w:color w:val="2EAEBB"/>
+          <w:sz w:val="22"/>
+          <w:szCs w:val="22"/>
+          <w:lang w:bidi="ar-SA"/>
+        </w:rPr>
+        <w:t>~</w:t>
+      </w:r>
+      <w:r>
+        <w:rPr>
+          <w:rFonts w:ascii="Menlo" w:hAnsi="Menlo" w:cs="Menlo"/>
+          <w:color w:val="000000"/>
+          <w:sz w:val="22"/>
+          <w:szCs w:val="22"/>
+          <w:lang w:bidi="ar-SA"/>
+        </w:rPr>
+        <w:t xml:space="preserve"> source ~/anaconda2/bin/activate</w:t>
+      </w:r>
+    </w:p>
+    <w:p>
+      <w:pPr>
+        <w:pStyle w:val="CodeStyle"/>
+        <w:rPr>
+          <w:rFonts w:ascii="Menlo" w:hAnsi="Menlo" w:cs="Menlo"/>
+          <w:color w:val="000000"/>
+          <w:sz w:val="22"/>
+          <w:szCs w:val="22"/>
+          <w:lang w:bidi="ar-SA"/>
+        </w:rPr>
+      </w:pPr>
+      <w:r>
+        <w:rPr>
+          <w:rFonts w:ascii="Menlo" w:hAnsi="Menlo" w:cs="Menlo"/>
+          <w:color w:val="000000"/>
+          <w:sz w:val="22"/>
+          <w:szCs w:val="22"/>
+          <w:lang w:bidi="ar-SA"/>
+        </w:rPr>
+        <w:t xml:space="preserve">(base) </w:t>
+      </w:r>
+      <w:r>
+        <w:rPr>
+          <w:rFonts w:ascii="Menlo" w:hAnsi="Menlo" w:cs="Menlo"/>
+          <w:b/>
+          <w:bCs/>
+          <w:color w:val="2FB41D"/>
+          <w:sz w:val="22"/>
+          <w:szCs w:val="22"/>
+          <w:lang w:bidi="ar-SA"/>
+        </w:rPr>
+        <w:t xml:space="preserve">➜  </w:t>
+      </w:r>
+      <w:r>
+        <w:rPr>
+          <w:rFonts w:ascii="Menlo" w:hAnsi="Menlo" w:cs="Menlo"/>
+          <w:b/>
+          <w:bCs/>
+          <w:color w:val="2EAEBB"/>
+          <w:sz w:val="22"/>
+          <w:szCs w:val="22"/>
+          <w:lang w:bidi="ar-SA"/>
+        </w:rPr>
+        <w:t>~</w:t>
+      </w:r>
+      <w:r>
+        <w:rPr>
+          <w:rFonts w:ascii="Menlo" w:hAnsi="Menlo" w:cs="Menlo"/>
+          <w:color w:val="000000"/>
+          <w:sz w:val="22"/>
+          <w:szCs w:val="22"/>
+          <w:lang w:bidi="ar-SA"/>
+        </w:rPr>
+        <w:t xml:space="preserve"> jupyter notebook</w:t>
+      </w:r>
+    </w:p>
+    <w:p>
+      <w:pPr>
+        <w:pStyle w:val="CodeStyle"/>
+        <w:rPr>
+          <w:rFonts w:ascii="Menlo" w:hAnsi="Menlo" w:cs="Menlo"/>
+          <w:color w:val="000000"/>
+          <w:sz w:val="22"/>
+          <w:szCs w:val="22"/>
+          <w:lang w:bidi="ar-SA"/>
+        </w:rPr>
+      </w:pPr>
+    </w:p>
+    <w:p>
+      <w:pPr>
         <w:pStyle w:val="CodeStyle"/>
       </w:pPr>
     </w:p>
@@ -2191,11 +2397,11 @@
       <w:pPr>
         <w:pStyle w:val="Heading1"/>
       </w:pPr>
-      <w:bookmarkStart w:id="7" w:name="_Toc19365423"/>
+      <w:bookmarkStart w:id="8" w:name="_Toc22713158"/>
       <w:r>
         <w:t>Open Multiple Notebooks Simultaneously</w:t>
       </w:r>
-      <w:bookmarkEnd w:id="7"/>
+      <w:bookmarkEnd w:id="8"/>
     </w:p>
     <w:p>
       <w:r>
@@ -2208,22 +2414,22 @@
       <w:pPr>
         <w:pStyle w:val="Heading1"/>
       </w:pPr>
-      <w:bookmarkStart w:id="8" w:name="_Toc19365424"/>
+      <w:bookmarkStart w:id="9" w:name="_Toc22713159"/>
       <w:r>
         <w:t>Querying the Underlying Hadoop System</w:t>
       </w:r>
-      <w:bookmarkEnd w:id="8"/>
+      <w:bookmarkEnd w:id="9"/>
     </w:p>
     <w:p/>
     <w:p>
       <w:pPr>
         <w:pStyle w:val="Heading2"/>
       </w:pPr>
-      <w:bookmarkStart w:id="9" w:name="_Toc19365425"/>
+      <w:bookmarkStart w:id="10" w:name="_Toc22713160"/>
       <w:r>
         <w:t>Display Detailed Hadoop Memory Usage</w:t>
       </w:r>
-      <w:bookmarkEnd w:id="9"/>
+      <w:bookmarkEnd w:id="10"/>
     </w:p>
     <w:p>
       <w:pPr>
@@ -2325,11 +2531,11 @@
       <w:pPr>
         <w:pStyle w:val="Heading2"/>
       </w:pPr>
-      <w:bookmarkStart w:id="10" w:name="_Toc19365426"/>
+      <w:bookmarkStart w:id="11" w:name="_Toc22713161"/>
       <w:r>
         <w:t>Display Total Hadoop Data Storage for a User</w:t>
       </w:r>
-      <w:bookmarkEnd w:id="10"/>
+      <w:bookmarkEnd w:id="11"/>
     </w:p>
     <w:p>
       <w:pPr>
@@ -2391,11 +2597,11 @@
       <w:pPr>
         <w:pStyle w:val="Heading1"/>
       </w:pPr>
-      <w:bookmarkStart w:id="11" w:name="_Toc19365427"/>
+      <w:bookmarkStart w:id="12" w:name="_Toc22713162"/>
       <w:r>
         <w:t>Read Parquet Data Files</w:t>
       </w:r>
-      <w:bookmarkEnd w:id="11"/>
+      <w:bookmarkEnd w:id="12"/>
     </w:p>
     <w:p/>
     <w:p>
@@ -2637,22 +2843,22 @@
       <w:pPr>
         <w:pStyle w:val="Heading1"/>
       </w:pPr>
-      <w:bookmarkStart w:id="12" w:name="_Toc19365428"/>
+      <w:bookmarkStart w:id="13" w:name="_Toc22713163"/>
       <w:r>
         <w:lastRenderedPageBreak/>
         <w:t>Troubleshooting</w:t>
       </w:r>
-      <w:bookmarkEnd w:id="12"/>
+      <w:bookmarkEnd w:id="13"/>
     </w:p>
     <w:p>
       <w:pPr>
         <w:pStyle w:val="Heading2"/>
       </w:pPr>
-      <w:bookmarkStart w:id="13" w:name="_Toc19365429"/>
+      <w:bookmarkStart w:id="14" w:name="_Toc22713164"/>
       <w:r>
         <w:t>Unable to Save and Checkpoint;  ‘_xsrf’ argument missing from POST advisory</w:t>
       </w:r>
-      <w:bookmarkEnd w:id="13"/>
+      <w:bookmarkEnd w:id="14"/>
     </w:p>
     <w:p>
       <w:pPr>
@@ -2671,6 +2877,9 @@
         <w:pStyle w:val="ListParagraph"/>
       </w:pPr>
       <w:r>
+        <w:rPr>
+          <w:noProof/>
+        </w:rPr>
         <w:drawing>
           <wp:inline distT="0" distB="0" distL="0" distR="0" wp14:anchorId="32B3E3B1" wp14:editId="3A32CFDF">
             <wp:extent cx="6426200" cy="1016000"/>
@@ -2730,11 +2939,11 @@
       <w:pPr>
         <w:pStyle w:val="Heading1"/>
       </w:pPr>
-      <w:bookmarkStart w:id="14" w:name="_Toc19365430"/>
+      <w:bookmarkStart w:id="15" w:name="_Toc22713165"/>
       <w:r>
         <w:t>Using jupyter notebok with conda</w:t>
       </w:r>
-      <w:bookmarkEnd w:id="14"/>
+      <w:bookmarkEnd w:id="15"/>
     </w:p>
     <w:p>
       <w:pPr>
@@ -2747,7 +2956,7 @@
           <w:szCs w:val="18"/>
         </w:rPr>
       </w:pPr>
-      <w:bookmarkStart w:id="15" w:name="_Toc19365431"/>
+      <w:bookmarkStart w:id="16" w:name="_Toc22713166"/>
       <w:r>
         <w:rPr>
           <w:rStyle w:val="nb"/>
@@ -2758,7 +2967,7 @@
         </w:rPr>
         <w:t>Allow use of a conda environment</w:t>
       </w:r>
-      <w:bookmarkEnd w:id="15"/>
+      <w:bookmarkEnd w:id="16"/>
     </w:p>
     <w:p>
       <w:pPr>
@@ -2951,11 +3160,11 @@
       <w:pPr>
         <w:pStyle w:val="Heading1"/>
       </w:pPr>
-      <w:bookmarkStart w:id="16" w:name="_Toc19365432"/>
+      <w:bookmarkStart w:id="17" w:name="_Toc22713167"/>
       <w:r>
         <w:t>Where iPython notebooks are stored</w:t>
       </w:r>
-      <w:bookmarkEnd w:id="16"/>
+      <w:bookmarkEnd w:id="17"/>
     </w:p>
     <w:p>
       <w:pPr>
@@ -3200,6 +3409,7 @@
     <w:lsdException w:name="HTML Sample" w:semiHidden="1" w:unhideWhenUsed="1"/>
     <w:lsdException w:name="HTML Typewriter" w:semiHidden="1" w:unhideWhenUsed="1"/>
     <w:lsdException w:name="HTML Variable" w:semiHidden="1" w:unhideWhenUsed="1"/>
+    <w:lsdException w:name="Normal Table" w:semiHidden="1" w:unhideWhenUsed="1"/>
     <w:lsdException w:name="annotation subject" w:semiHidden="1" w:unhideWhenUsed="1"/>
     <w:lsdException w:name="No List" w:semiHidden="1" w:unhideWhenUsed="1"/>
     <w:lsdException w:name="Outline List 1" w:semiHidden="1" w:unhideWhenUsed="1"/>
@@ -3245,9 +3455,11 @@
     <w:lsdException w:name="Table Subtle 1" w:semiHidden="1" w:unhideWhenUsed="1"/>
     <w:lsdException w:name="Table Subtle 2" w:semiHidden="1" w:unhideWhenUsed="1"/>
     <w:lsdException w:name="Table Web 1" w:semiHidden="1" w:unhideWhenUsed="1"/>
+    <w:lsdException w:name="Table Web 2" w:semiHidden="1" w:unhideWhenUsed="1"/>
     <w:lsdException w:name="Table Web 3" w:semiHidden="1" w:unhideWhenUsed="1"/>
     <w:lsdException w:name="Balloon Text" w:semiHidden="1" w:unhideWhenUsed="1"/>
     <w:lsdException w:name="Table Grid" w:uiPriority="59"/>
+    <w:lsdException w:name="Table Theme" w:semiHidden="1" w:unhideWhenUsed="1"/>
     <w:lsdException w:name="Placeholder Text" w:semiHidden="1"/>
     <w:lsdException w:name="No Spacing" w:uiPriority="1" w:qFormat="1"/>
     <w:lsdException w:name="Light Shading" w:uiPriority="60"/>
@@ -4498,7 +4710,7 @@
 </file>
 
 <file path=customXml/itemProps1.xml><?xml version="1.0" encoding="utf-8"?>
-<ds:datastoreItem xmlns:ds="http://schemas.openxmlformats.org/officeDocument/2006/customXml" ds:itemID="{A21E0A8D-4355-E54C-8068-9390C303CF66}">
+<ds:datastoreItem xmlns:ds="http://schemas.openxmlformats.org/officeDocument/2006/customXml" ds:itemID="{DAEA3394-76B6-514F-A9A6-0285644A31DE}">
   <ds:schemaRefs>
     <ds:schemaRef ds:uri="http://schemas.openxmlformats.org/officeDocument/2006/bibliography"/>
   </ds:schemaRefs>

</xml_diff>

<commit_message>
Added notebook installation of python packages
</commit_message>
<xml_diff>
--- a/jupyter_cheatsheet.docx
+++ b/jupyter_cheatsheet.docx
@@ -6,7 +6,7 @@
       <w:pPr>
         <w:pStyle w:val="Title"/>
       </w:pPr>
-      <w:bookmarkStart w:id="0" w:name="_Toc22713151"/>
+      <w:bookmarkStart w:id="0" w:name="_Toc62192219"/>
       <w:r>
         <w:t>jupyter</w:t>
       </w:r>
@@ -66,7 +66,7 @@
           <w:r>
             <w:fldChar w:fldCharType="separate"/>
           </w:r>
-          <w:hyperlink w:anchor="_Toc22713151" w:history="1">
+          <w:hyperlink w:anchor="_Toc62192219" w:history="1">
             <w:r>
               <w:rPr>
                 <w:rStyle w:val="Hyperlink"/>
@@ -93,7 +93,7 @@
                 <w:noProof/>
                 <w:webHidden/>
               </w:rPr>
-              <w:instrText xml:space="preserve"> PAGEREF _Toc22713151 \h </w:instrText>
+              <w:instrText xml:space="preserve"> PAGEREF _Toc62192219 \h </w:instrText>
             </w:r>
             <w:r>
               <w:rPr>
@@ -136,7 +136,7 @@
               <w:lang w:bidi="ar-SA"/>
             </w:rPr>
           </w:pPr>
-          <w:hyperlink w:anchor="_Toc22713152" w:history="1">
+          <w:hyperlink w:anchor="_Toc62192220" w:history="1">
             <w:r>
               <w:rPr>
                 <w:rStyle w:val="Hyperlink"/>
@@ -163,7 +163,7 @@
                 <w:noProof/>
                 <w:webHidden/>
               </w:rPr>
-              <w:instrText xml:space="preserve"> PAGEREF _Toc22713152 \h </w:instrText>
+              <w:instrText xml:space="preserve"> PAGEREF _Toc62192220 \h </w:instrText>
             </w:r>
             <w:r>
               <w:rPr>
@@ -206,7 +206,7 @@
               <w:lang w:bidi="ar-SA"/>
             </w:rPr>
           </w:pPr>
-          <w:hyperlink w:anchor="_Toc22713153" w:history="1">
+          <w:hyperlink w:anchor="_Toc62192221" w:history="1">
             <w:r>
               <w:rPr>
                 <w:rStyle w:val="Hyperlink"/>
@@ -233,7 +233,7 @@
                 <w:noProof/>
                 <w:webHidden/>
               </w:rPr>
-              <w:instrText xml:space="preserve"> PAGEREF _Toc22713153 \h </w:instrText>
+              <w:instrText xml:space="preserve"> PAGEREF _Toc62192221 \h </w:instrText>
             </w:r>
             <w:r>
               <w:rPr>
@@ -276,7 +276,7 @@
               <w:lang w:bidi="ar-SA"/>
             </w:rPr>
           </w:pPr>
-          <w:hyperlink w:anchor="_Toc22713154" w:history="1">
+          <w:hyperlink w:anchor="_Toc62192222" w:history="1">
             <w:r>
               <w:rPr>
                 <w:rStyle w:val="Hyperlink"/>
@@ -303,7 +303,7 @@
                 <w:noProof/>
                 <w:webHidden/>
               </w:rPr>
-              <w:instrText xml:space="preserve"> PAGEREF _Toc22713154 \h </w:instrText>
+              <w:instrText xml:space="preserve"> PAGEREF _Toc62192222 \h </w:instrText>
             </w:r>
             <w:r>
               <w:rPr>
@@ -346,13 +346,13 @@
               <w:lang w:bidi="ar-SA"/>
             </w:rPr>
           </w:pPr>
-          <w:hyperlink w:anchor="_Toc22713155" w:history="1">
+          <w:hyperlink w:anchor="_Toc62192223" w:history="1">
             <w:r>
               <w:rPr>
                 <w:rStyle w:val="Hyperlink"/>
                 <w:noProof/>
               </w:rPr>
-              <w:t>Open iPython notebook</w:t>
+              <w:t>Install a Package from the notebook</w:t>
             </w:r>
             <w:r>
               <w:rPr>
@@ -373,7 +373,7 @@
                 <w:noProof/>
                 <w:webHidden/>
               </w:rPr>
-              <w:instrText xml:space="preserve"> PAGEREF _Toc22713155 \h </w:instrText>
+              <w:instrText xml:space="preserve"> PAGEREF _Toc62192223 \h </w:instrText>
             </w:r>
             <w:r>
               <w:rPr>
@@ -416,12 +416,82 @@
               <w:lang w:bidi="ar-SA"/>
             </w:rPr>
           </w:pPr>
-          <w:hyperlink w:anchor="_Toc22713156" w:history="1">
+          <w:hyperlink w:anchor="_Toc62192224" w:history="1">
             <w:r>
               <w:rPr>
                 <w:rStyle w:val="Hyperlink"/>
                 <w:noProof/>
               </w:rPr>
+              <w:t>Open iPython notebook</w:t>
+            </w:r>
+            <w:r>
+              <w:rPr>
+                <w:noProof/>
+                <w:webHidden/>
+              </w:rPr>
+              <w:tab/>
+            </w:r>
+            <w:r>
+              <w:rPr>
+                <w:noProof/>
+                <w:webHidden/>
+              </w:rPr>
+              <w:fldChar w:fldCharType="begin"/>
+            </w:r>
+            <w:r>
+              <w:rPr>
+                <w:noProof/>
+                <w:webHidden/>
+              </w:rPr>
+              <w:instrText xml:space="preserve"> PAGEREF _Toc62192224 \h </w:instrText>
+            </w:r>
+            <w:r>
+              <w:rPr>
+                <w:noProof/>
+                <w:webHidden/>
+              </w:rPr>
+            </w:r>
+            <w:r>
+              <w:rPr>
+                <w:noProof/>
+                <w:webHidden/>
+              </w:rPr>
+              <w:fldChar w:fldCharType="separate"/>
+            </w:r>
+            <w:r>
+              <w:rPr>
+                <w:noProof/>
+                <w:webHidden/>
+              </w:rPr>
+              <w:t>3</w:t>
+            </w:r>
+            <w:r>
+              <w:rPr>
+                <w:noProof/>
+                <w:webHidden/>
+              </w:rPr>
+              <w:fldChar w:fldCharType="end"/>
+            </w:r>
+          </w:hyperlink>
+        </w:p>
+        <w:p>
+          <w:pPr>
+            <w:pStyle w:val="TOC1"/>
+            <w:tabs>
+              <w:tab w:val="right" w:leader="dot" w:pos="10520"/>
+            </w:tabs>
+            <w:rPr>
+              <w:rFonts w:eastAsiaTheme="minorEastAsia" w:cstheme="minorBidi"/>
+              <w:noProof/>
+              <w:lang w:bidi="ar-SA"/>
+            </w:rPr>
+          </w:pPr>
+          <w:hyperlink w:anchor="_Toc62192225" w:history="1">
+            <w:r>
+              <w:rPr>
+                <w:rStyle w:val="Hyperlink"/>
+                <w:noProof/>
+              </w:rPr>
               <w:t>Open jupyter notebook</w:t>
             </w:r>
             <w:r>
@@ -443,7 +513,7 @@
                 <w:noProof/>
                 <w:webHidden/>
               </w:rPr>
-              <w:instrText xml:space="preserve"> PAGEREF _Toc22713156 \h </w:instrText>
+              <w:instrText xml:space="preserve"> PAGEREF _Toc62192225 \h </w:instrText>
             </w:r>
             <w:r>
               <w:rPr>
@@ -486,7 +556,7 @@
               <w:lang w:bidi="ar-SA"/>
             </w:rPr>
           </w:pPr>
-          <w:hyperlink w:anchor="_Toc22713157" w:history="1">
+          <w:hyperlink w:anchor="_Toc62192226" w:history="1">
             <w:r>
               <w:rPr>
                 <w:rStyle w:val="Hyperlink"/>
@@ -513,7 +583,7 @@
                 <w:noProof/>
                 <w:webHidden/>
               </w:rPr>
-              <w:instrText xml:space="preserve"> PAGEREF _Toc22713157 \h </w:instrText>
+              <w:instrText xml:space="preserve"> PAGEREF _Toc62192226 \h </w:instrText>
             </w:r>
             <w:r>
               <w:rPr>
@@ -556,7 +626,7 @@
               <w:lang w:bidi="ar-SA"/>
             </w:rPr>
           </w:pPr>
-          <w:hyperlink w:anchor="_Toc22713158" w:history="1">
+          <w:hyperlink w:anchor="_Toc62192227" w:history="1">
             <w:r>
               <w:rPr>
                 <w:rStyle w:val="Hyperlink"/>
@@ -583,7 +653,7 @@
                 <w:noProof/>
                 <w:webHidden/>
               </w:rPr>
-              <w:instrText xml:space="preserve"> PAGEREF _Toc22713158 \h </w:instrText>
+              <w:instrText xml:space="preserve"> PAGEREF _Toc62192227 \h </w:instrText>
             </w:r>
             <w:r>
               <w:rPr>
@@ -626,7 +696,7 @@
               <w:lang w:bidi="ar-SA"/>
             </w:rPr>
           </w:pPr>
-          <w:hyperlink w:anchor="_Toc22713159" w:history="1">
+          <w:hyperlink w:anchor="_Toc62192228" w:history="1">
             <w:r>
               <w:rPr>
                 <w:rStyle w:val="Hyperlink"/>
@@ -653,7 +723,7 @@
                 <w:noProof/>
                 <w:webHidden/>
               </w:rPr>
-              <w:instrText xml:space="preserve"> PAGEREF _Toc22713159 \h </w:instrText>
+              <w:instrText xml:space="preserve"> PAGEREF _Toc62192228 \h </w:instrText>
             </w:r>
             <w:r>
               <w:rPr>
@@ -696,7 +766,7 @@
               <w:lang w:bidi="ar-SA"/>
             </w:rPr>
           </w:pPr>
-          <w:hyperlink w:anchor="_Toc22713160" w:history="1">
+          <w:hyperlink w:anchor="_Toc62192229" w:history="1">
             <w:r>
               <w:rPr>
                 <w:rStyle w:val="Hyperlink"/>
@@ -723,7 +793,7 @@
                 <w:noProof/>
                 <w:webHidden/>
               </w:rPr>
-              <w:instrText xml:space="preserve"> PAGEREF _Toc22713160 \h </w:instrText>
+              <w:instrText xml:space="preserve"> PAGEREF _Toc62192229 \h </w:instrText>
             </w:r>
             <w:r>
               <w:rPr>
@@ -766,7 +836,7 @@
               <w:lang w:bidi="ar-SA"/>
             </w:rPr>
           </w:pPr>
-          <w:hyperlink w:anchor="_Toc22713161" w:history="1">
+          <w:hyperlink w:anchor="_Toc62192230" w:history="1">
             <w:r>
               <w:rPr>
                 <w:rStyle w:val="Hyperlink"/>
@@ -793,7 +863,7 @@
                 <w:noProof/>
                 <w:webHidden/>
               </w:rPr>
-              <w:instrText xml:space="preserve"> PAGEREF _Toc22713161 \h </w:instrText>
+              <w:instrText xml:space="preserve"> PAGEREF _Toc62192230 \h </w:instrText>
             </w:r>
             <w:r>
               <w:rPr>
@@ -836,7 +906,7 @@
               <w:lang w:bidi="ar-SA"/>
             </w:rPr>
           </w:pPr>
-          <w:hyperlink w:anchor="_Toc22713162" w:history="1">
+          <w:hyperlink w:anchor="_Toc62192231" w:history="1">
             <w:r>
               <w:rPr>
                 <w:rStyle w:val="Hyperlink"/>
@@ -863,7 +933,7 @@
                 <w:noProof/>
                 <w:webHidden/>
               </w:rPr>
-              <w:instrText xml:space="preserve"> PAGEREF _Toc22713162 \h </w:instrText>
+              <w:instrText xml:space="preserve"> PAGEREF _Toc62192231 \h </w:instrText>
             </w:r>
             <w:r>
               <w:rPr>
@@ -906,7 +976,7 @@
               <w:lang w:bidi="ar-SA"/>
             </w:rPr>
           </w:pPr>
-          <w:hyperlink w:anchor="_Toc22713163" w:history="1">
+          <w:hyperlink w:anchor="_Toc62192232" w:history="1">
             <w:r>
               <w:rPr>
                 <w:rStyle w:val="Hyperlink"/>
@@ -933,7 +1003,7 @@
                 <w:noProof/>
                 <w:webHidden/>
               </w:rPr>
-              <w:instrText xml:space="preserve"> PAGEREF _Toc22713163 \h </w:instrText>
+              <w:instrText xml:space="preserve"> PAGEREF _Toc62192232 \h </w:instrText>
             </w:r>
             <w:r>
               <w:rPr>
@@ -953,7 +1023,7 @@
                 <w:noProof/>
                 <w:webHidden/>
               </w:rPr>
-              <w:t>5</w:t>
+              <w:t>6</w:t>
             </w:r>
             <w:r>
               <w:rPr>
@@ -976,7 +1046,7 @@
               <w:lang w:bidi="ar-SA"/>
             </w:rPr>
           </w:pPr>
-          <w:hyperlink w:anchor="_Toc22713164" w:history="1">
+          <w:hyperlink w:anchor="_Toc62192233" w:history="1">
             <w:r>
               <w:rPr>
                 <w:rStyle w:val="Hyperlink"/>
@@ -1003,7 +1073,7 @@
                 <w:noProof/>
                 <w:webHidden/>
               </w:rPr>
-              <w:instrText xml:space="preserve"> PAGEREF _Toc22713164 \h </w:instrText>
+              <w:instrText xml:space="preserve"> PAGEREF _Toc62192233 \h </w:instrText>
             </w:r>
             <w:r>
               <w:rPr>
@@ -1023,7 +1093,7 @@
                 <w:noProof/>
                 <w:webHidden/>
               </w:rPr>
-              <w:t>5</w:t>
+              <w:t>6</w:t>
             </w:r>
             <w:r>
               <w:rPr>
@@ -1046,7 +1116,7 @@
               <w:lang w:bidi="ar-SA"/>
             </w:rPr>
           </w:pPr>
-          <w:hyperlink w:anchor="_Toc22713165" w:history="1">
+          <w:hyperlink w:anchor="_Toc62192234" w:history="1">
             <w:r>
               <w:rPr>
                 <w:rStyle w:val="Hyperlink"/>
@@ -1073,7 +1143,7 @@
                 <w:noProof/>
                 <w:webHidden/>
               </w:rPr>
-              <w:instrText xml:space="preserve"> PAGEREF _Toc22713165 \h </w:instrText>
+              <w:instrText xml:space="preserve"> PAGEREF _Toc62192234 \h </w:instrText>
             </w:r>
             <w:r>
               <w:rPr>
@@ -1093,7 +1163,7 @@
                 <w:noProof/>
                 <w:webHidden/>
               </w:rPr>
-              <w:t>5</w:t>
+              <w:t>6</w:t>
             </w:r>
             <w:r>
               <w:rPr>
@@ -1116,7 +1186,7 @@
               <w:lang w:bidi="ar-SA"/>
             </w:rPr>
           </w:pPr>
-          <w:hyperlink w:anchor="_Toc22713166" w:history="1">
+          <w:hyperlink w:anchor="_Toc62192235" w:history="1">
             <w:r>
               <w:rPr>
                 <w:rStyle w:val="Hyperlink"/>
@@ -1144,7 +1214,7 @@
                 <w:noProof/>
                 <w:webHidden/>
               </w:rPr>
-              <w:instrText xml:space="preserve"> PAGEREF _Toc22713166 \h </w:instrText>
+              <w:instrText xml:space="preserve"> PAGEREF _Toc62192235 \h </w:instrText>
             </w:r>
             <w:r>
               <w:rPr>
@@ -1164,7 +1234,7 @@
                 <w:noProof/>
                 <w:webHidden/>
               </w:rPr>
-              <w:t>5</w:t>
+              <w:t>6</w:t>
             </w:r>
             <w:r>
               <w:rPr>
@@ -1187,7 +1257,7 @@
               <w:lang w:bidi="ar-SA"/>
             </w:rPr>
           </w:pPr>
-          <w:hyperlink w:anchor="_Toc22713167" w:history="1">
+          <w:hyperlink w:anchor="_Toc62192236" w:history="1">
             <w:r>
               <w:rPr>
                 <w:rStyle w:val="Hyperlink"/>
@@ -1214,7 +1284,7 @@
                 <w:noProof/>
                 <w:webHidden/>
               </w:rPr>
-              <w:instrText xml:space="preserve"> PAGEREF _Toc22713167 \h </w:instrText>
+              <w:instrText xml:space="preserve"> PAGEREF _Toc62192236 \h </w:instrText>
             </w:r>
             <w:r>
               <w:rPr>
@@ -1234,7 +1304,7 @@
                 <w:noProof/>
                 <w:webHidden/>
               </w:rPr>
-              <w:t>5</w:t>
+              <w:t>6</w:t>
             </w:r>
             <w:r>
               <w:rPr>
@@ -1273,7 +1343,7 @@
       <w:pPr>
         <w:pStyle w:val="Heading1"/>
       </w:pPr>
-      <w:bookmarkStart w:id="1" w:name="_Toc22713152"/>
+      <w:bookmarkStart w:id="1" w:name="_Toc62192220"/>
       <w:r>
         <w:lastRenderedPageBreak/>
         <w:t>Compress a Directory for Download and Transfer</w:t>
@@ -1508,7 +1578,7 @@
       <w:pPr>
         <w:pStyle w:val="Heading1"/>
       </w:pPr>
-      <w:bookmarkStart w:id="2" w:name="_Toc22713153"/>
+      <w:bookmarkStart w:id="2" w:name="_Toc62192221"/>
       <w:r>
         <w:t>Execute OS Commands</w:t>
       </w:r>
@@ -1676,7 +1746,7 @@
       <w:pPr>
         <w:pStyle w:val="Heading1"/>
       </w:pPr>
-      <w:bookmarkStart w:id="3" w:name="_Toc22713154"/>
+      <w:bookmarkStart w:id="3" w:name="_Toc62192222"/>
       <w:r>
         <w:lastRenderedPageBreak/>
         <w:t>Force plots to be inline</w:t>
@@ -1746,7 +1816,124 @@
       <w:pPr>
         <w:pStyle w:val="Heading1"/>
       </w:pPr>
-      <w:bookmarkStart w:id="4" w:name="_Toc22713155"/>
+    </w:p>
+    <w:p>
+      <w:pPr>
+        <w:pStyle w:val="Heading1"/>
+      </w:pPr>
+      <w:bookmarkStart w:id="4" w:name="_Toc62192223"/>
+      <w:r>
+        <w:t>Install a Package from the notebook</w:t>
+      </w:r>
+      <w:bookmarkEnd w:id="4"/>
+    </w:p>
+    <w:p>
+      <w:pPr>
+        <w:pStyle w:val="CodeStyle"/>
+        <w:rPr>
+          <w:rFonts w:asciiTheme="minorHAnsi" w:hAnsiTheme="minorHAnsi" w:cstheme="minorHAnsi"/>
+          <w:sz w:val="24"/>
+          <w:szCs w:val="24"/>
+        </w:rPr>
+      </w:pPr>
+      <w:r>
+        <w:rPr>
+          <w:rFonts w:asciiTheme="minorHAnsi" w:hAnsiTheme="minorHAnsi" w:cstheme="minorHAnsi"/>
+          <w:sz w:val="24"/>
+          <w:szCs w:val="24"/>
+        </w:rPr>
+        <w:t>Execute this inside a cell:</w:t>
+      </w:r>
+    </w:p>
+    <w:p>
+      <w:pPr>
+        <w:pStyle w:val="CodeStyle"/>
+        <w:rPr>
+          <w:sz w:val="24"/>
+          <w:szCs w:val="24"/>
+        </w:rPr>
+      </w:pPr>
+    </w:p>
+    <w:p>
+      <w:pPr>
+        <w:pStyle w:val="CodeStyle"/>
+        <w:rPr>
+          <w:sz w:val="24"/>
+          <w:szCs w:val="24"/>
+        </w:rPr>
+      </w:pPr>
+      <w:r>
+        <w:rPr>
+          <w:sz w:val="24"/>
+          <w:szCs w:val="24"/>
+        </w:rPr>
+        <w:t>import sys</w:t>
+      </w:r>
+    </w:p>
+    <w:p>
+      <w:pPr>
+        <w:pStyle w:val="CodeStyle"/>
+        <w:rPr>
+          <w:sz w:val="24"/>
+          <w:szCs w:val="24"/>
+        </w:rPr>
+      </w:pPr>
+      <w:r>
+        <w:rPr>
+          <w:sz w:val="24"/>
+          <w:szCs w:val="24"/>
+        </w:rPr>
+        <w:t>!</w:t>
+      </w:r>
+      <w:proofErr w:type="spellStart"/>
+      <w:r>
+        <w:rPr>
+          <w:sz w:val="24"/>
+          <w:szCs w:val="24"/>
+        </w:rPr>
+        <w:t>conda</w:t>
+      </w:r>
+      <w:proofErr w:type="spellEnd"/>
+      <w:r>
+        <w:rPr>
+          <w:sz w:val="24"/>
+          <w:szCs w:val="24"/>
+        </w:rPr>
+        <w:t xml:space="preserve"> install --yes --prefix {</w:t>
+      </w:r>
+      <w:proofErr w:type="spellStart"/>
+      <w:r>
+        <w:rPr>
+          <w:sz w:val="24"/>
+          <w:szCs w:val="24"/>
+        </w:rPr>
+        <w:t>sys.prefix</w:t>
+      </w:r>
+      <w:proofErr w:type="spellEnd"/>
+      <w:r>
+        <w:rPr>
+          <w:sz w:val="24"/>
+          <w:szCs w:val="24"/>
+        </w:rPr>
+        <w:t>} python-</w:t>
+      </w:r>
+      <w:proofErr w:type="spellStart"/>
+      <w:r>
+        <w:rPr>
+          <w:sz w:val="24"/>
+          <w:szCs w:val="24"/>
+        </w:rPr>
+        <w:t>Levenshtein</w:t>
+      </w:r>
+      <w:proofErr w:type="spellEnd"/>
+    </w:p>
+    <w:p/>
+    <w:p/>
+    <w:p>
+      <w:pPr>
+        <w:pStyle w:val="Heading1"/>
+      </w:pPr>
+      <w:bookmarkStart w:id="5" w:name="_Toc62192224"/>
       <w:r>
         <w:t xml:space="preserve">Open </w:t>
       </w:r>
@@ -1758,7 +1945,7 @@
       <w:r>
         <w:t xml:space="preserve"> notebook</w:t>
       </w:r>
-      <w:bookmarkEnd w:id="4"/>
+      <w:bookmarkEnd w:id="5"/>
     </w:p>
     <w:p/>
     <w:p>
@@ -1892,11 +2079,11 @@
       <w:pPr>
         <w:pStyle w:val="Heading1"/>
       </w:pPr>
-      <w:bookmarkStart w:id="5" w:name="_Toc22713156"/>
+      <w:bookmarkStart w:id="6" w:name="_Toc62192225"/>
       <w:r>
         <w:t>Open jupyter notebook</w:t>
       </w:r>
-      <w:bookmarkEnd w:id="5"/>
+      <w:bookmarkEnd w:id="6"/>
     </w:p>
     <w:p>
       <w:pPr>
@@ -2200,6 +2387,7 @@
           <w:szCs w:val="22"/>
           <w:lang w:bidi="ar-SA"/>
         </w:rPr>
+        <w:lastRenderedPageBreak/>
         <w:t xml:space="preserve">[I 09:21:40.183 </w:t>
       </w:r>
       <w:proofErr w:type="spellStart"/>
@@ -2596,9 +2784,8 @@
       <w:pPr>
         <w:pStyle w:val="Heading2"/>
       </w:pPr>
-      <w:bookmarkStart w:id="6" w:name="_Toc22713157"/>
-      <w:r>
-        <w:lastRenderedPageBreak/>
+      <w:bookmarkStart w:id="7" w:name="_Toc62192226"/>
+      <w:r>
         <w:t>Another way</w:t>
       </w:r>
       <w:r>
@@ -2607,7 +2794,7 @@
       <w:r>
         <w:t>:</w:t>
       </w:r>
-      <w:bookmarkEnd w:id="6"/>
+      <w:bookmarkEnd w:id="7"/>
     </w:p>
     <w:p>
       <w:pPr>
@@ -2737,11 +2924,11 @@
       <w:pPr>
         <w:pStyle w:val="Heading1"/>
       </w:pPr>
-      <w:bookmarkStart w:id="7" w:name="_Toc22713158"/>
+      <w:bookmarkStart w:id="8" w:name="_Toc62192227"/>
       <w:r>
         <w:t>Open Multiple Notebooks Simultaneously</w:t>
       </w:r>
-      <w:bookmarkEnd w:id="7"/>
+      <w:bookmarkEnd w:id="8"/>
     </w:p>
     <w:p>
       <w:r>
@@ -2762,22 +2949,22 @@
       <w:pPr>
         <w:pStyle w:val="Heading1"/>
       </w:pPr>
-      <w:bookmarkStart w:id="8" w:name="_Toc22713159"/>
+      <w:bookmarkStart w:id="9" w:name="_Toc62192228"/>
       <w:r>
         <w:t>Querying the Underlying Hadoop System</w:t>
       </w:r>
-      <w:bookmarkEnd w:id="8"/>
+      <w:bookmarkEnd w:id="9"/>
     </w:p>
     <w:p/>
     <w:p>
       <w:pPr>
         <w:pStyle w:val="Heading2"/>
       </w:pPr>
-      <w:bookmarkStart w:id="9" w:name="_Toc22713160"/>
+      <w:bookmarkStart w:id="10" w:name="_Toc62192229"/>
       <w:r>
         <w:t>Display Detailed Hadoop Memory Usage</w:t>
       </w:r>
-      <w:bookmarkEnd w:id="9"/>
+      <w:bookmarkEnd w:id="10"/>
     </w:p>
     <w:p>
       <w:pPr>
@@ -2895,11 +3082,11 @@
       <w:pPr>
         <w:pStyle w:val="Heading2"/>
       </w:pPr>
-      <w:bookmarkStart w:id="10" w:name="_Toc22713161"/>
+      <w:bookmarkStart w:id="11" w:name="_Toc62192230"/>
       <w:r>
         <w:t>Display Total Hadoop Data Storage for a User</w:t>
       </w:r>
-      <w:bookmarkEnd w:id="10"/>
+      <w:bookmarkEnd w:id="11"/>
     </w:p>
     <w:p>
       <w:pPr>
@@ -2995,11 +3182,11 @@
       <w:pPr>
         <w:pStyle w:val="Heading1"/>
       </w:pPr>
-      <w:bookmarkStart w:id="11" w:name="_Toc22713162"/>
+      <w:bookmarkStart w:id="12" w:name="_Toc62192231"/>
       <w:r>
         <w:t>Read Parquet Data Files</w:t>
       </w:r>
-      <w:bookmarkEnd w:id="11"/>
+      <w:bookmarkEnd w:id="12"/>
     </w:p>
     <w:p/>
     <w:p>
@@ -3041,6 +3228,7 @@
           <w:sz w:val="15"/>
           <w:szCs w:val="15"/>
         </w:rPr>
+        <w:lastRenderedPageBreak/>
         <w:t>shipment_summary</w:t>
       </w:r>
       <w:proofErr w:type="spellEnd"/>
@@ -3327,18 +3515,18 @@
       <w:pPr>
         <w:pStyle w:val="Heading1"/>
       </w:pPr>
-      <w:bookmarkStart w:id="12" w:name="_Toc22713163"/>
+      <w:bookmarkStart w:id="13" w:name="_Toc62192232"/>
       <w:r>
         <w:lastRenderedPageBreak/>
         <w:t>Troubleshooting</w:t>
       </w:r>
-      <w:bookmarkEnd w:id="12"/>
+      <w:bookmarkEnd w:id="13"/>
     </w:p>
     <w:p>
       <w:pPr>
         <w:pStyle w:val="Heading2"/>
       </w:pPr>
-      <w:bookmarkStart w:id="13" w:name="_Toc22713164"/>
+      <w:bookmarkStart w:id="14" w:name="_Toc62192233"/>
       <w:r>
         <w:t>Unable to Save and Checkpoint;  ‘_</w:t>
       </w:r>
@@ -3350,7 +3538,7 @@
       <w:r>
         <w:t>’ argument missing from POST advisory</w:t>
       </w:r>
-      <w:bookmarkEnd w:id="13"/>
+      <w:bookmarkEnd w:id="14"/>
     </w:p>
     <w:p>
       <w:pPr>
@@ -3431,7 +3619,7 @@
       <w:pPr>
         <w:pStyle w:val="Heading1"/>
       </w:pPr>
-      <w:bookmarkStart w:id="14" w:name="_Toc22713165"/>
+      <w:bookmarkStart w:id="15" w:name="_Toc62192234"/>
       <w:r>
         <w:t xml:space="preserve">Using jupyter </w:t>
       </w:r>
@@ -3447,7 +3635,7 @@
       <w:r>
         <w:t>conda</w:t>
       </w:r>
-      <w:bookmarkEnd w:id="14"/>
+      <w:bookmarkEnd w:id="15"/>
       <w:proofErr w:type="spellEnd"/>
     </w:p>
     <w:p>
@@ -3461,7 +3649,7 @@
           <w:szCs w:val="18"/>
         </w:rPr>
       </w:pPr>
-      <w:bookmarkStart w:id="15" w:name="_Toc22713166"/>
+      <w:bookmarkStart w:id="16" w:name="_Toc62192235"/>
       <w:r>
         <w:rPr>
           <w:rStyle w:val="nb"/>
@@ -3494,7 +3682,7 @@
         </w:rPr>
         <w:t xml:space="preserve"> environment</w:t>
       </w:r>
-      <w:bookmarkEnd w:id="15"/>
+      <w:bookmarkEnd w:id="16"/>
     </w:p>
     <w:p>
       <w:pPr>
@@ -3780,7 +3968,7 @@
       <w:pPr>
         <w:pStyle w:val="Heading1"/>
       </w:pPr>
-      <w:bookmarkStart w:id="16" w:name="_Toc22713167"/>
+      <w:bookmarkStart w:id="17" w:name="_Toc62192236"/>
       <w:r>
         <w:t xml:space="preserve">Where </w:t>
       </w:r>
@@ -3792,7 +3980,7 @@
       <w:r>
         <w:t xml:space="preserve"> notebooks are stored</w:t>
       </w:r>
-      <w:bookmarkEnd w:id="16"/>
+      <w:bookmarkEnd w:id="17"/>
     </w:p>
     <w:p>
       <w:pPr>

</xml_diff>